<commit_message>
ppt and pdd update
</commit_message>
<xml_diff>
--- a/PDD - DHL Automation Challenge.docx
+++ b/PDD - DHL Automation Challenge.docx
@@ -446,59 +446,6 @@
         </w:rPr>
       </w:r>
     </w:p>
-    <w:p>
-      <w:pPr>
-        <w:jc w:val="center"/>
-        <w:rPr/>
-      </w:pPr>
-      <w:r>
-        <w:rPr>
-          <w:rtl w:val="0"/>
-        </w:rPr>
-      </w:r>
-    </w:p>
-    <w:p>
-      <w:pPr>
-        <w:jc w:val="center"/>
-        <w:rPr/>
-      </w:pPr>
-      <w:r>
-        <w:rPr>
-          <w:rtl w:val="0"/>
-        </w:rPr>
-      </w:r>
-    </w:p>
-    <w:p>
-      <w:pPr>
-        <w:jc w:val="center"/>
-        <w:rPr/>
-      </w:pPr>
-      <w:r>
-        <w:rPr>
-          <w:rtl w:val="0"/>
-        </w:rPr>
-      </w:r>
-    </w:p>
-    <w:p>
-      <w:pPr>
-        <w:pStyle w:val="Heading1"/>
-        <w:jc w:val="center"/>
-        <w:rPr/>
-      </w:pPr>
-      <w:bookmarkStart w:colFirst="0" w:colLast="0" w:name="_twexyhyud3b5" w:id="9"/>
-      <w:bookmarkEnd w:id="9"/>
-      <w:r>
-        <w:rPr>
-          <w:rtl w:val="0"/>
-        </w:rPr>
-        <w:t xml:space="preserve">Table of Contents</w:t>
-      </w:r>
-      <w:r>
-        <w:rPr>
-          <w:rtl w:val="0"/>
-        </w:rPr>
-      </w:r>
-    </w:p>
     <w:sdt>
       <w:sdtPr>
         <w:docPartObj>
@@ -511,21 +458,13 @@
           <w:pPr>
             <w:widowControl w:val="0"/>
             <w:tabs>
-              <w:tab w:val="right" w:leader="none" w:pos="12000"/>
+              <w:tab w:val="right" w:leader="dot" w:pos="9360"/>
             </w:tabs>
             <w:spacing w:before="60" w:line="240" w:lineRule="auto"/>
             <w:rPr>
-              <w:rFonts w:ascii="Arial" w:cs="Arial" w:eastAsia="Arial" w:hAnsi="Arial"/>
               <w:b w:val="1"/>
-              <w:i w:val="0"/>
-              <w:smallCaps w:val="0"/>
-              <w:strike w:val="0"/>
               <w:color w:val="000000"/>
-              <w:sz w:val="22"/>
-              <w:szCs w:val="22"/>
               <w:u w:val="none"/>
-              <w:shd w:fill="auto" w:val="clear"/>
-              <w:vertAlign w:val="baseline"/>
             </w:rPr>
           </w:pPr>
           <w:r>
@@ -536,24 +475,30 @@
           <w:hyperlink w:anchor="_6qy8cn5qfzpo">
             <w:r>
               <w:rPr>
-                <w:rFonts w:ascii="Arial" w:cs="Arial" w:eastAsia="Arial" w:hAnsi="Arial"/>
                 <w:b w:val="1"/>
-                <w:i w:val="0"/>
-                <w:smallCaps w:val="0"/>
-                <w:strike w:val="0"/>
                 <w:color w:val="000000"/>
-                <w:sz w:val="22"/>
-                <w:szCs w:val="22"/>
                 <w:u w:val="none"/>
-                <w:shd w:fill="auto" w:val="clear"/>
-                <w:vertAlign w:val="baseline"/>
                 <w:rtl w:val="0"/>
               </w:rPr>
               <w:t xml:space="preserve">1. Introduction</w:t>
               <w:tab/>
-              <w:t xml:space="preserve">3</w:t>
             </w:r>
           </w:hyperlink>
+          <w:r>
+            <w:fldChar w:fldCharType="begin"/>
+            <w:instrText xml:space="preserve"> PAGEREF _6qy8cn5qfzpo \h </w:instrText>
+            <w:fldChar w:fldCharType="separate"/>
+          </w:r>
+          <w:r>
+            <w:rPr>
+              <w:b w:val="1"/>
+              <w:rtl w:val="0"/>
+            </w:rPr>
+            <w:t xml:space="preserve">3</w:t>
+          </w:r>
+          <w:r>
+            <w:fldChar w:fldCharType="end"/>
+          </w:r>
           <w:r>
             <w:rPr>
               <w:rtl w:val="0"/>
@@ -564,45 +509,40 @@
           <w:pPr>
             <w:widowControl w:val="0"/>
             <w:tabs>
-              <w:tab w:val="right" w:leader="none" w:pos="12000"/>
+              <w:tab w:val="right" w:leader="dot" w:pos="9360"/>
             </w:tabs>
             <w:spacing w:before="60" w:line="240" w:lineRule="auto"/>
             <w:ind w:left="360" w:firstLine="0"/>
             <w:rPr>
-              <w:rFonts w:ascii="Arial" w:cs="Arial" w:eastAsia="Arial" w:hAnsi="Arial"/>
-              <w:b w:val="0"/>
-              <w:i w:val="0"/>
-              <w:smallCaps w:val="0"/>
-              <w:strike w:val="0"/>
               <w:color w:val="000000"/>
-              <w:sz w:val="22"/>
-              <w:szCs w:val="22"/>
               <w:u w:val="none"/>
-              <w:shd w:fill="auto" w:val="clear"/>
-              <w:vertAlign w:val="baseline"/>
             </w:rPr>
           </w:pPr>
           <w:hyperlink w:anchor="_9wdt51nt0a2x">
             <w:r>
               <w:rPr>
-                <w:rFonts w:ascii="Arial" w:cs="Arial" w:eastAsia="Arial" w:hAnsi="Arial"/>
-                <w:b w:val="0"/>
-                <w:i w:val="0"/>
-                <w:smallCaps w:val="0"/>
-                <w:strike w:val="0"/>
                 <w:color w:val="000000"/>
-                <w:sz w:val="22"/>
-                <w:szCs w:val="22"/>
                 <w:u w:val="none"/>
-                <w:shd w:fill="auto" w:val="clear"/>
-                <w:vertAlign w:val="baseline"/>
                 <w:rtl w:val="0"/>
               </w:rPr>
               <w:t xml:space="preserve">1.1 Purpose</w:t>
               <w:tab/>
-              <w:t xml:space="preserve">3</w:t>
             </w:r>
           </w:hyperlink>
+          <w:r>
+            <w:fldChar w:fldCharType="begin"/>
+            <w:instrText xml:space="preserve"> PAGEREF _9wdt51nt0a2x \h </w:instrText>
+            <w:fldChar w:fldCharType="separate"/>
+          </w:r>
+          <w:r>
+            <w:rPr>
+              <w:rtl w:val="0"/>
+            </w:rPr>
+            <w:t xml:space="preserve">3</w:t>
+          </w:r>
+          <w:r>
+            <w:fldChar w:fldCharType="end"/>
+          </w:r>
           <w:r>
             <w:rPr>
               <w:rtl w:val="0"/>
@@ -613,45 +553,40 @@
           <w:pPr>
             <w:widowControl w:val="0"/>
             <w:tabs>
-              <w:tab w:val="right" w:leader="none" w:pos="12000"/>
+              <w:tab w:val="right" w:leader="dot" w:pos="9360"/>
             </w:tabs>
             <w:spacing w:before="60" w:line="240" w:lineRule="auto"/>
             <w:ind w:left="360" w:firstLine="0"/>
             <w:rPr>
-              <w:rFonts w:ascii="Arial" w:cs="Arial" w:eastAsia="Arial" w:hAnsi="Arial"/>
-              <w:b w:val="0"/>
-              <w:i w:val="0"/>
-              <w:smallCaps w:val="0"/>
-              <w:strike w:val="0"/>
               <w:color w:val="000000"/>
-              <w:sz w:val="22"/>
-              <w:szCs w:val="22"/>
               <w:u w:val="none"/>
-              <w:shd w:fill="auto" w:val="clear"/>
-              <w:vertAlign w:val="baseline"/>
             </w:rPr>
           </w:pPr>
           <w:hyperlink w:anchor="_abgwoqh8vmy0">
             <w:r>
               <w:rPr>
-                <w:rFonts w:ascii="Arial" w:cs="Arial" w:eastAsia="Arial" w:hAnsi="Arial"/>
-                <w:b w:val="0"/>
-                <w:i w:val="0"/>
-                <w:smallCaps w:val="0"/>
-                <w:strike w:val="0"/>
                 <w:color w:val="000000"/>
-                <w:sz w:val="22"/>
-                <w:szCs w:val="22"/>
                 <w:u w:val="none"/>
-                <w:shd w:fill="auto" w:val="clear"/>
-                <w:vertAlign w:val="baseline"/>
                 <w:rtl w:val="0"/>
               </w:rPr>
               <w:t xml:space="preserve">1.2 Scope</w:t>
               <w:tab/>
-              <w:t xml:space="preserve">3</w:t>
             </w:r>
           </w:hyperlink>
+          <w:r>
+            <w:fldChar w:fldCharType="begin"/>
+            <w:instrText xml:space="preserve"> PAGEREF _abgwoqh8vmy0 \h </w:instrText>
+            <w:fldChar w:fldCharType="separate"/>
+          </w:r>
+          <w:r>
+            <w:rPr>
+              <w:rtl w:val="0"/>
+            </w:rPr>
+            <w:t xml:space="preserve">3</w:t>
+          </w:r>
+          <w:r>
+            <w:fldChar w:fldCharType="end"/>
+          </w:r>
           <w:r>
             <w:rPr>
               <w:rtl w:val="0"/>
@@ -662,45 +597,40 @@
           <w:pPr>
             <w:widowControl w:val="0"/>
             <w:tabs>
-              <w:tab w:val="right" w:leader="none" w:pos="12000"/>
+              <w:tab w:val="right" w:leader="dot" w:pos="9360"/>
             </w:tabs>
             <w:spacing w:before="60" w:line="240" w:lineRule="auto"/>
             <w:ind w:left="360" w:firstLine="0"/>
             <w:rPr>
-              <w:rFonts w:ascii="Arial" w:cs="Arial" w:eastAsia="Arial" w:hAnsi="Arial"/>
-              <w:b w:val="0"/>
-              <w:i w:val="0"/>
-              <w:smallCaps w:val="0"/>
-              <w:strike w:val="0"/>
               <w:color w:val="000000"/>
-              <w:sz w:val="22"/>
-              <w:szCs w:val="22"/>
               <w:u w:val="none"/>
-              <w:shd w:fill="auto" w:val="clear"/>
-              <w:vertAlign w:val="baseline"/>
             </w:rPr>
           </w:pPr>
           <w:hyperlink w:anchor="_kvmc54sujzmk">
             <w:r>
               <w:rPr>
-                <w:rFonts w:ascii="Arial" w:cs="Arial" w:eastAsia="Arial" w:hAnsi="Arial"/>
-                <w:b w:val="0"/>
-                <w:i w:val="0"/>
-                <w:smallCaps w:val="0"/>
-                <w:strike w:val="0"/>
                 <w:color w:val="000000"/>
-                <w:sz w:val="22"/>
-                <w:szCs w:val="22"/>
                 <w:u w:val="none"/>
-                <w:shd w:fill="auto" w:val="clear"/>
-                <w:vertAlign w:val="baseline"/>
                 <w:rtl w:val="0"/>
               </w:rPr>
               <w:t xml:space="preserve">1.3 References</w:t>
               <w:tab/>
-              <w:t xml:space="preserve">3</w:t>
             </w:r>
           </w:hyperlink>
+          <w:r>
+            <w:fldChar w:fldCharType="begin"/>
+            <w:instrText xml:space="preserve"> PAGEREF _kvmc54sujzmk \h </w:instrText>
+            <w:fldChar w:fldCharType="separate"/>
+          </w:r>
+          <w:r>
+            <w:rPr>
+              <w:rtl w:val="0"/>
+            </w:rPr>
+            <w:t xml:space="preserve">4</w:t>
+          </w:r>
+          <w:r>
+            <w:fldChar w:fldCharType="end"/>
+          </w:r>
           <w:r>
             <w:rPr>
               <w:rtl w:val="0"/>
@@ -711,44 +641,42 @@
           <w:pPr>
             <w:widowControl w:val="0"/>
             <w:tabs>
-              <w:tab w:val="right" w:leader="none" w:pos="12000"/>
+              <w:tab w:val="right" w:leader="dot" w:pos="9360"/>
             </w:tabs>
             <w:spacing w:before="60" w:line="240" w:lineRule="auto"/>
             <w:rPr>
-              <w:rFonts w:ascii="Arial" w:cs="Arial" w:eastAsia="Arial" w:hAnsi="Arial"/>
               <w:b w:val="1"/>
-              <w:i w:val="0"/>
-              <w:smallCaps w:val="0"/>
-              <w:strike w:val="0"/>
               <w:color w:val="000000"/>
-              <w:sz w:val="22"/>
-              <w:szCs w:val="22"/>
               <w:u w:val="none"/>
-              <w:shd w:fill="auto" w:val="clear"/>
-              <w:vertAlign w:val="baseline"/>
             </w:rPr>
           </w:pPr>
           <w:hyperlink w:anchor="_83rzop82flbm">
             <w:r>
               <w:rPr>
-                <w:rFonts w:ascii="Arial" w:cs="Arial" w:eastAsia="Arial" w:hAnsi="Arial"/>
                 <w:b w:val="1"/>
-                <w:i w:val="0"/>
-                <w:smallCaps w:val="0"/>
-                <w:strike w:val="0"/>
                 <w:color w:val="000000"/>
-                <w:sz w:val="22"/>
-                <w:szCs w:val="22"/>
                 <w:u w:val="none"/>
-                <w:shd w:fill="auto" w:val="clear"/>
-                <w:vertAlign w:val="baseline"/>
                 <w:rtl w:val="0"/>
               </w:rPr>
               <w:t xml:space="preserve">2. How to execute the web solution &amp; script</w:t>
               <w:tab/>
-              <w:t xml:space="preserve">4</w:t>
             </w:r>
           </w:hyperlink>
+          <w:r>
+            <w:fldChar w:fldCharType="begin"/>
+            <w:instrText xml:space="preserve"> PAGEREF _83rzop82flbm \h </w:instrText>
+            <w:fldChar w:fldCharType="separate"/>
+          </w:r>
+          <w:r>
+            <w:rPr>
+              <w:b w:val="1"/>
+              <w:rtl w:val="0"/>
+            </w:rPr>
+            <w:t xml:space="preserve">4</w:t>
+          </w:r>
+          <w:r>
+            <w:fldChar w:fldCharType="end"/>
+          </w:r>
           <w:r>
             <w:rPr>
               <w:rtl w:val="0"/>
@@ -759,44 +687,42 @@
           <w:pPr>
             <w:widowControl w:val="0"/>
             <w:tabs>
-              <w:tab w:val="right" w:leader="none" w:pos="12000"/>
+              <w:tab w:val="right" w:leader="dot" w:pos="9360"/>
             </w:tabs>
             <w:spacing w:before="60" w:line="240" w:lineRule="auto"/>
             <w:rPr>
-              <w:rFonts w:ascii="Arial" w:cs="Arial" w:eastAsia="Arial" w:hAnsi="Arial"/>
               <w:b w:val="1"/>
-              <w:i w:val="0"/>
-              <w:smallCaps w:val="0"/>
-              <w:strike w:val="0"/>
               <w:color w:val="000000"/>
-              <w:sz w:val="22"/>
-              <w:szCs w:val="22"/>
               <w:u w:val="none"/>
-              <w:shd w:fill="auto" w:val="clear"/>
-              <w:vertAlign w:val="baseline"/>
             </w:rPr>
           </w:pPr>
-          <w:hyperlink w:anchor="_y9oab55k5bnk">
+          <w:hyperlink w:anchor="_xoce82z6kvoq">
             <w:r>
               <w:rPr>
-                <w:rFonts w:ascii="Arial" w:cs="Arial" w:eastAsia="Arial" w:hAnsi="Arial"/>
                 <w:b w:val="1"/>
-                <w:i w:val="0"/>
-                <w:smallCaps w:val="0"/>
-                <w:strike w:val="0"/>
                 <w:color w:val="000000"/>
-                <w:sz w:val="22"/>
-                <w:szCs w:val="22"/>
                 <w:u w:val="none"/>
-                <w:shd w:fill="auto" w:val="clear"/>
-                <w:vertAlign w:val="baseline"/>
                 <w:rtl w:val="0"/>
               </w:rPr>
-              <w:t xml:space="preserve">Prerequisites</w:t>
+              <w:t xml:space="preserve">3. System Overview</w:t>
               <w:tab/>
-              <w:t xml:space="preserve">4</w:t>
             </w:r>
           </w:hyperlink>
+          <w:r>
+            <w:fldChar w:fldCharType="begin"/>
+            <w:instrText xml:space="preserve"> PAGEREF _xoce82z6kvoq \h </w:instrText>
+            <w:fldChar w:fldCharType="separate"/>
+          </w:r>
+          <w:r>
+            <w:rPr>
+              <w:b w:val="1"/>
+              <w:rtl w:val="0"/>
+            </w:rPr>
+            <w:t xml:space="preserve">5</w:t>
+          </w:r>
+          <w:r>
+            <w:fldChar w:fldCharType="end"/>
+          </w:r>
           <w:r>
             <w:rPr>
               <w:rtl w:val="0"/>
@@ -807,44 +733,42 @@
           <w:pPr>
             <w:widowControl w:val="0"/>
             <w:tabs>
-              <w:tab w:val="right" w:leader="none" w:pos="12000"/>
+              <w:tab w:val="right" w:leader="dot" w:pos="9360"/>
             </w:tabs>
             <w:spacing w:before="60" w:line="240" w:lineRule="auto"/>
             <w:rPr>
-              <w:rFonts w:ascii="Arial" w:cs="Arial" w:eastAsia="Arial" w:hAnsi="Arial"/>
               <w:b w:val="1"/>
-              <w:i w:val="0"/>
-              <w:smallCaps w:val="0"/>
-              <w:strike w:val="0"/>
               <w:color w:val="000000"/>
-              <w:sz w:val="22"/>
-              <w:szCs w:val="22"/>
               <w:u w:val="none"/>
-              <w:shd w:fill="auto" w:val="clear"/>
-              <w:vertAlign w:val="baseline"/>
             </w:rPr>
           </w:pPr>
-          <w:hyperlink w:anchor="_xoce82z6kvoq">
+          <w:hyperlink w:anchor="_1j5fic8xpnts">
             <w:r>
               <w:rPr>
-                <w:rFonts w:ascii="Arial" w:cs="Arial" w:eastAsia="Arial" w:hAnsi="Arial"/>
                 <w:b w:val="1"/>
-                <w:i w:val="0"/>
-                <w:smallCaps w:val="0"/>
-                <w:strike w:val="0"/>
                 <w:color w:val="000000"/>
-                <w:sz w:val="22"/>
-                <w:szCs w:val="22"/>
                 <w:u w:val="none"/>
-                <w:shd w:fill="auto" w:val="clear"/>
-                <w:vertAlign w:val="baseline"/>
                 <w:rtl w:val="0"/>
               </w:rPr>
-              <w:t xml:space="preserve">3. System Overview</w:t>
+              <w:t xml:space="preserve">4. Key Features</w:t>
               <w:tab/>
-              <w:t xml:space="preserve">5</w:t>
             </w:r>
           </w:hyperlink>
+          <w:r>
+            <w:fldChar w:fldCharType="begin"/>
+            <w:instrText xml:space="preserve"> PAGEREF _1j5fic8xpnts \h </w:instrText>
+            <w:fldChar w:fldCharType="separate"/>
+          </w:r>
+          <w:r>
+            <w:rPr>
+              <w:b w:val="1"/>
+              <w:rtl w:val="0"/>
+            </w:rPr>
+            <w:t xml:space="preserve">7</w:t>
+          </w:r>
+          <w:r>
+            <w:fldChar w:fldCharType="end"/>
+          </w:r>
           <w:r>
             <w:rPr>
               <w:rtl w:val="0"/>
@@ -855,45 +779,42 @@
           <w:pPr>
             <w:widowControl w:val="0"/>
             <w:tabs>
-              <w:tab w:val="right" w:leader="none" w:pos="12000"/>
+              <w:tab w:val="right" w:leader="dot" w:pos="9360"/>
             </w:tabs>
             <w:spacing w:before="60" w:line="240" w:lineRule="auto"/>
-            <w:ind w:left="1080" w:firstLine="0"/>
             <w:rPr>
-              <w:rFonts w:ascii="Arial" w:cs="Arial" w:eastAsia="Arial" w:hAnsi="Arial"/>
-              <w:b w:val="0"/>
-              <w:i w:val="0"/>
-              <w:smallCaps w:val="0"/>
-              <w:strike w:val="0"/>
+              <w:b w:val="1"/>
               <w:color w:val="000000"/>
-              <w:sz w:val="22"/>
-              <w:szCs w:val="22"/>
               <w:u w:val="none"/>
-              <w:shd w:fill="auto" w:val="clear"/>
-              <w:vertAlign w:val="baseline"/>
             </w:rPr>
           </w:pPr>
-          <w:hyperlink w:anchor="_apcdm0im3o38">
+          <w:hyperlink w:anchor="_58qppc8cyjnj">
             <w:r>
               <w:rPr>
-                <w:rFonts w:ascii="Arial" w:cs="Arial" w:eastAsia="Arial" w:hAnsi="Arial"/>
-                <w:b w:val="0"/>
-                <w:i w:val="0"/>
-                <w:smallCaps w:val="0"/>
-                <w:strike w:val="0"/>
+                <w:b w:val="1"/>
                 <w:color w:val="000000"/>
-                <w:sz w:val="22"/>
-                <w:szCs w:val="22"/>
                 <w:u w:val="none"/>
-                <w:shd w:fill="auto" w:val="clear"/>
-                <w:vertAlign w:val="baseline"/>
                 <w:rtl w:val="0"/>
               </w:rPr>
-              <w:t xml:space="preserve">1. Web Application (ReactJS + NodeJS)</w:t>
+              <w:t xml:space="preserve">5. Automation Solution</w:t>
               <w:tab/>
-              <w:t xml:space="preserve">5</w:t>
             </w:r>
           </w:hyperlink>
+          <w:r>
+            <w:fldChar w:fldCharType="begin"/>
+            <w:instrText xml:space="preserve"> PAGEREF _58qppc8cyjnj \h </w:instrText>
+            <w:fldChar w:fldCharType="separate"/>
+          </w:r>
+          <w:r>
+            <w:rPr>
+              <w:b w:val="1"/>
+              <w:rtl w:val="0"/>
+            </w:rPr>
+            <w:t xml:space="preserve">9</w:t>
+          </w:r>
+          <w:r>
+            <w:fldChar w:fldCharType="end"/>
+          </w:r>
           <w:r>
             <w:rPr>
               <w:rtl w:val="0"/>
@@ -904,45 +825,40 @@
           <w:pPr>
             <w:widowControl w:val="0"/>
             <w:tabs>
-              <w:tab w:val="right" w:leader="none" w:pos="12000"/>
+              <w:tab w:val="right" w:leader="dot" w:pos="9360"/>
             </w:tabs>
             <w:spacing w:before="60" w:line="240" w:lineRule="auto"/>
-            <w:ind w:left="1080" w:firstLine="0"/>
+            <w:ind w:left="360" w:firstLine="0"/>
             <w:rPr>
-              <w:rFonts w:ascii="Arial" w:cs="Arial" w:eastAsia="Arial" w:hAnsi="Arial"/>
-              <w:b w:val="0"/>
-              <w:i w:val="0"/>
-              <w:smallCaps w:val="0"/>
-              <w:strike w:val="0"/>
               <w:color w:val="000000"/>
-              <w:sz w:val="22"/>
-              <w:szCs w:val="22"/>
               <w:u w:val="none"/>
-              <w:shd w:fill="auto" w:val="clear"/>
-              <w:vertAlign w:val="baseline"/>
             </w:rPr>
           </w:pPr>
-          <w:hyperlink w:anchor="_a2lusddo9zoa">
+          <w:hyperlink w:anchor="_1ntfw2ocrjff">
             <w:r>
               <w:rPr>
-                <w:rFonts w:ascii="Arial" w:cs="Arial" w:eastAsia="Arial" w:hAnsi="Arial"/>
-                <w:b w:val="0"/>
-                <w:i w:val="0"/>
-                <w:smallCaps w:val="0"/>
-                <w:strike w:val="0"/>
                 <w:color w:val="000000"/>
-                <w:sz w:val="22"/>
-                <w:szCs w:val="22"/>
                 <w:u w:val="none"/>
-                <w:shd w:fill="auto" w:val="clear"/>
-                <w:vertAlign w:val="baseline"/>
                 <w:rtl w:val="0"/>
               </w:rPr>
-              <w:t xml:space="preserve">2. Automation (UiPath Studio)</w:t>
+              <w:t xml:space="preserve">5.1. Workflow Design Strategy</w:t>
               <w:tab/>
-              <w:t xml:space="preserve">5</w:t>
             </w:r>
           </w:hyperlink>
+          <w:r>
+            <w:fldChar w:fldCharType="begin"/>
+            <w:instrText xml:space="preserve"> PAGEREF _1ntfw2ocrjff \h </w:instrText>
+            <w:fldChar w:fldCharType="separate"/>
+          </w:r>
+          <w:r>
+            <w:rPr>
+              <w:rtl w:val="0"/>
+            </w:rPr>
+            <w:t xml:space="preserve">10</w:t>
+          </w:r>
+          <w:r>
+            <w:fldChar w:fldCharType="end"/>
+          </w:r>
           <w:r>
             <w:rPr>
               <w:rtl w:val="0"/>
@@ -953,44 +869,40 @@
           <w:pPr>
             <w:widowControl w:val="0"/>
             <w:tabs>
-              <w:tab w:val="right" w:leader="none" w:pos="12000"/>
+              <w:tab w:val="right" w:leader="dot" w:pos="9360"/>
             </w:tabs>
             <w:spacing w:before="60" w:line="240" w:lineRule="auto"/>
+            <w:ind w:left="360" w:firstLine="0"/>
             <w:rPr>
-              <w:rFonts w:ascii="Arial" w:cs="Arial" w:eastAsia="Arial" w:hAnsi="Arial"/>
-              <w:b w:val="1"/>
-              <w:i w:val="0"/>
-              <w:smallCaps w:val="0"/>
-              <w:strike w:val="0"/>
               <w:color w:val="000000"/>
-              <w:sz w:val="22"/>
-              <w:szCs w:val="22"/>
               <w:u w:val="none"/>
-              <w:shd w:fill="auto" w:val="clear"/>
-              <w:vertAlign w:val="baseline"/>
             </w:rPr>
           </w:pPr>
-          <w:hyperlink w:anchor="_1j5fic8xpnts">
+          <w:hyperlink w:anchor="_vh9gbe84q4gv">
             <w:r>
               <w:rPr>
-                <w:rFonts w:ascii="Arial" w:cs="Arial" w:eastAsia="Arial" w:hAnsi="Arial"/>
-                <w:b w:val="1"/>
-                <w:i w:val="0"/>
-                <w:smallCaps w:val="0"/>
-                <w:strike w:val="0"/>
                 <w:color w:val="000000"/>
-                <w:sz w:val="22"/>
-                <w:szCs w:val="22"/>
                 <w:u w:val="none"/>
-                <w:shd w:fill="auto" w:val="clear"/>
-                <w:vertAlign w:val="baseline"/>
                 <w:rtl w:val="0"/>
               </w:rPr>
-              <w:t xml:space="preserve">4. Key Features</w:t>
+              <w:t xml:space="preserve">5.2. Detailed Workflow</w:t>
               <w:tab/>
-              <w:t xml:space="preserve">6</w:t>
             </w:r>
           </w:hyperlink>
+          <w:r>
+            <w:fldChar w:fldCharType="begin"/>
+            <w:instrText xml:space="preserve"> PAGEREF _vh9gbe84q4gv \h </w:instrText>
+            <w:fldChar w:fldCharType="separate"/>
+          </w:r>
+          <w:r>
+            <w:rPr>
+              <w:rtl w:val="0"/>
+            </w:rPr>
+            <w:t xml:space="preserve">10</w:t>
+          </w:r>
+          <w:r>
+            <w:fldChar w:fldCharType="end"/>
+          </w:r>
           <w:r>
             <w:rPr>
               <w:rtl w:val="0"/>
@@ -1001,44 +913,42 @@
           <w:pPr>
             <w:widowControl w:val="0"/>
             <w:tabs>
-              <w:tab w:val="right" w:leader="none" w:pos="12000"/>
+              <w:tab w:val="right" w:leader="dot" w:pos="9360"/>
             </w:tabs>
             <w:spacing w:before="60" w:line="240" w:lineRule="auto"/>
             <w:rPr>
-              <w:rFonts w:ascii="Arial" w:cs="Arial" w:eastAsia="Arial" w:hAnsi="Arial"/>
               <w:b w:val="1"/>
-              <w:i w:val="0"/>
-              <w:smallCaps w:val="0"/>
-              <w:strike w:val="0"/>
               <w:color w:val="000000"/>
-              <w:sz w:val="22"/>
-              <w:szCs w:val="22"/>
               <w:u w:val="none"/>
-              <w:shd w:fill="auto" w:val="clear"/>
-              <w:vertAlign w:val="baseline"/>
             </w:rPr>
           </w:pPr>
-          <w:hyperlink w:anchor="_58qppc8cyjnj">
+          <w:hyperlink w:anchor="_nq4od751wgb7">
             <w:r>
               <w:rPr>
-                <w:rFonts w:ascii="Arial" w:cs="Arial" w:eastAsia="Arial" w:hAnsi="Arial"/>
                 <w:b w:val="1"/>
-                <w:i w:val="0"/>
-                <w:smallCaps w:val="0"/>
-                <w:strike w:val="0"/>
                 <w:color w:val="000000"/>
-                <w:sz w:val="22"/>
-                <w:szCs w:val="22"/>
                 <w:u w:val="none"/>
-                <w:shd w:fill="auto" w:val="clear"/>
-                <w:vertAlign w:val="baseline"/>
                 <w:rtl w:val="0"/>
               </w:rPr>
-              <w:t xml:space="preserve">5. Automation Solution</w:t>
+              <w:t xml:space="preserve">6. Web Solution</w:t>
               <w:tab/>
-              <w:t xml:space="preserve">8</w:t>
             </w:r>
           </w:hyperlink>
+          <w:r>
+            <w:fldChar w:fldCharType="begin"/>
+            <w:instrText xml:space="preserve"> PAGEREF _nq4od751wgb7 \h </w:instrText>
+            <w:fldChar w:fldCharType="separate"/>
+          </w:r>
+          <w:r>
+            <w:rPr>
+              <w:b w:val="1"/>
+              <w:rtl w:val="0"/>
+            </w:rPr>
+            <w:t xml:space="preserve">13</w:t>
+          </w:r>
+          <w:r>
+            <w:fldChar w:fldCharType="end"/>
+          </w:r>
           <w:r>
             <w:rPr>
               <w:rtl w:val="0"/>
@@ -1049,45 +959,40 @@
           <w:pPr>
             <w:widowControl w:val="0"/>
             <w:tabs>
-              <w:tab w:val="right" w:leader="none" w:pos="12000"/>
+              <w:tab w:val="right" w:leader="dot" w:pos="9360"/>
             </w:tabs>
             <w:spacing w:before="60" w:line="240" w:lineRule="auto"/>
             <w:ind w:left="360" w:firstLine="0"/>
             <w:rPr>
-              <w:rFonts w:ascii="Arial" w:cs="Arial" w:eastAsia="Arial" w:hAnsi="Arial"/>
-              <w:b w:val="0"/>
-              <w:i w:val="0"/>
-              <w:smallCaps w:val="0"/>
-              <w:strike w:val="0"/>
               <w:color w:val="000000"/>
-              <w:sz w:val="22"/>
-              <w:szCs w:val="22"/>
               <w:u w:val="none"/>
-              <w:shd w:fill="auto" w:val="clear"/>
-              <w:vertAlign w:val="baseline"/>
             </w:rPr>
           </w:pPr>
-          <w:hyperlink w:anchor="_1ntfw2ocrjff">
+          <w:hyperlink w:anchor="_33k9o8f3alej">
             <w:r>
               <w:rPr>
-                <w:rFonts w:ascii="Arial" w:cs="Arial" w:eastAsia="Arial" w:hAnsi="Arial"/>
-                <w:b w:val="0"/>
-                <w:i w:val="0"/>
-                <w:smallCaps w:val="0"/>
-                <w:strike w:val="0"/>
                 <w:color w:val="000000"/>
-                <w:sz w:val="22"/>
-                <w:szCs w:val="22"/>
                 <w:u w:val="none"/>
-                <w:shd w:fill="auto" w:val="clear"/>
-                <w:vertAlign w:val="baseline"/>
                 <w:rtl w:val="0"/>
               </w:rPr>
-              <w:t xml:space="preserve">5.1. Workflow Design Strategy</w:t>
+              <w:t xml:space="preserve">6.1 High Level Overview of Main Components</w:t>
               <w:tab/>
-              <w:t xml:space="preserve">9</w:t>
             </w:r>
           </w:hyperlink>
+          <w:r>
+            <w:fldChar w:fldCharType="begin"/>
+            <w:instrText xml:space="preserve"> PAGEREF _33k9o8f3alej \h </w:instrText>
+            <w:fldChar w:fldCharType="separate"/>
+          </w:r>
+          <w:r>
+            <w:rPr>
+              <w:rtl w:val="0"/>
+            </w:rPr>
+            <w:t xml:space="preserve">13</w:t>
+          </w:r>
+          <w:r>
+            <w:fldChar w:fldCharType="end"/>
+          </w:r>
           <w:r>
             <w:rPr>
               <w:rtl w:val="0"/>
@@ -1098,45 +1003,42 @@
           <w:pPr>
             <w:widowControl w:val="0"/>
             <w:tabs>
-              <w:tab w:val="right" w:leader="none" w:pos="12000"/>
+              <w:tab w:val="right" w:leader="dot" w:pos="9360"/>
             </w:tabs>
             <w:spacing w:before="60" w:line="240" w:lineRule="auto"/>
-            <w:ind w:left="360" w:firstLine="0"/>
             <w:rPr>
-              <w:rFonts w:ascii="Arial" w:cs="Arial" w:eastAsia="Arial" w:hAnsi="Arial"/>
-              <w:b w:val="0"/>
-              <w:i w:val="0"/>
-              <w:smallCaps w:val="0"/>
-              <w:strike w:val="0"/>
+              <w:b w:val="1"/>
               <w:color w:val="000000"/>
-              <w:sz w:val="22"/>
-              <w:szCs w:val="22"/>
               <w:u w:val="none"/>
-              <w:shd w:fill="auto" w:val="clear"/>
-              <w:vertAlign w:val="baseline"/>
             </w:rPr>
           </w:pPr>
-          <w:hyperlink w:anchor="_vh9gbe84q4gv">
+          <w:hyperlink w:anchor="_hwzg156xj8k7">
             <w:r>
               <w:rPr>
-                <w:rFonts w:ascii="Arial" w:cs="Arial" w:eastAsia="Arial" w:hAnsi="Arial"/>
-                <w:b w:val="0"/>
-                <w:i w:val="0"/>
-                <w:smallCaps w:val="0"/>
-                <w:strike w:val="0"/>
+                <w:b w:val="1"/>
                 <w:color w:val="000000"/>
-                <w:sz w:val="22"/>
-                <w:szCs w:val="22"/>
                 <w:u w:val="none"/>
-                <w:shd w:fill="auto" w:val="clear"/>
-                <w:vertAlign w:val="baseline"/>
                 <w:rtl w:val="0"/>
               </w:rPr>
-              <w:t xml:space="preserve">5.2. Detailed Workflow</w:t>
+              <w:t xml:space="preserve">7. Testing</w:t>
               <w:tab/>
-              <w:t xml:space="preserve">9</w:t>
             </w:r>
           </w:hyperlink>
+          <w:r>
+            <w:fldChar w:fldCharType="begin"/>
+            <w:instrText xml:space="preserve"> PAGEREF _hwzg156xj8k7 \h </w:instrText>
+            <w:fldChar w:fldCharType="separate"/>
+          </w:r>
+          <w:r>
+            <w:rPr>
+              <w:b w:val="1"/>
+              <w:rtl w:val="0"/>
+            </w:rPr>
+            <w:t xml:space="preserve">14</w:t>
+          </w:r>
+          <w:r>
+            <w:fldChar w:fldCharType="end"/>
+          </w:r>
           <w:r>
             <w:rPr>
               <w:rtl w:val="0"/>
@@ -1147,44 +1049,40 @@
           <w:pPr>
             <w:widowControl w:val="0"/>
             <w:tabs>
-              <w:tab w:val="right" w:leader="none" w:pos="12000"/>
+              <w:tab w:val="right" w:leader="dot" w:pos="9360"/>
             </w:tabs>
             <w:spacing w:before="60" w:line="240" w:lineRule="auto"/>
+            <w:ind w:left="360" w:firstLine="0"/>
             <w:rPr>
-              <w:rFonts w:ascii="Arial" w:cs="Arial" w:eastAsia="Arial" w:hAnsi="Arial"/>
-              <w:b w:val="1"/>
-              <w:i w:val="0"/>
-              <w:smallCaps w:val="0"/>
-              <w:strike w:val="0"/>
               <w:color w:val="000000"/>
-              <w:sz w:val="22"/>
-              <w:szCs w:val="22"/>
               <w:u w:val="none"/>
-              <w:shd w:fill="auto" w:val="clear"/>
-              <w:vertAlign w:val="baseline"/>
             </w:rPr>
           </w:pPr>
-          <w:hyperlink w:anchor="_nq4od751wgb7">
+          <w:hyperlink w:anchor="_agjqur1pk1rj">
             <w:r>
               <w:rPr>
-                <w:rFonts w:ascii="Arial" w:cs="Arial" w:eastAsia="Arial" w:hAnsi="Arial"/>
-                <w:b w:val="1"/>
-                <w:i w:val="0"/>
-                <w:smallCaps w:val="0"/>
-                <w:strike w:val="0"/>
                 <w:color w:val="000000"/>
-                <w:sz w:val="22"/>
-                <w:szCs w:val="22"/>
                 <w:u w:val="none"/>
-                <w:shd w:fill="auto" w:val="clear"/>
-                <w:vertAlign w:val="baseline"/>
                 <w:rtl w:val="0"/>
               </w:rPr>
-              <w:t xml:space="preserve">6. Web Solution</w:t>
+              <w:t xml:space="preserve">7.1. Web Application</w:t>
               <w:tab/>
-              <w:t xml:space="preserve">12</w:t>
             </w:r>
           </w:hyperlink>
+          <w:r>
+            <w:fldChar w:fldCharType="begin"/>
+            <w:instrText xml:space="preserve"> PAGEREF _agjqur1pk1rj \h </w:instrText>
+            <w:fldChar w:fldCharType="separate"/>
+          </w:r>
+          <w:r>
+            <w:rPr>
+              <w:rtl w:val="0"/>
+            </w:rPr>
+            <w:t xml:space="preserve">14</w:t>
+          </w:r>
+          <w:r>
+            <w:fldChar w:fldCharType="end"/>
+          </w:r>
           <w:r>
             <w:rPr>
               <w:rtl w:val="0"/>
@@ -1195,45 +1093,40 @@
           <w:pPr>
             <w:widowControl w:val="0"/>
             <w:tabs>
-              <w:tab w:val="right" w:leader="none" w:pos="12000"/>
+              <w:tab w:val="right" w:leader="dot" w:pos="9360"/>
             </w:tabs>
             <w:spacing w:before="60" w:line="240" w:lineRule="auto"/>
             <w:ind w:left="360" w:firstLine="0"/>
             <w:rPr>
-              <w:rFonts w:ascii="Arial" w:cs="Arial" w:eastAsia="Arial" w:hAnsi="Arial"/>
-              <w:b w:val="0"/>
-              <w:i w:val="0"/>
-              <w:smallCaps w:val="0"/>
-              <w:strike w:val="0"/>
               <w:color w:val="000000"/>
-              <w:sz w:val="22"/>
-              <w:szCs w:val="22"/>
               <w:u w:val="none"/>
-              <w:shd w:fill="auto" w:val="clear"/>
-              <w:vertAlign w:val="baseline"/>
             </w:rPr>
           </w:pPr>
-          <w:hyperlink w:anchor="_33k9o8f3alej">
+          <w:hyperlink w:anchor="_dsuf9sjpj0tj">
             <w:r>
               <w:rPr>
-                <w:rFonts w:ascii="Arial" w:cs="Arial" w:eastAsia="Arial" w:hAnsi="Arial"/>
-                <w:b w:val="0"/>
-                <w:i w:val="0"/>
-                <w:smallCaps w:val="0"/>
-                <w:strike w:val="0"/>
                 <w:color w:val="000000"/>
-                <w:sz w:val="22"/>
-                <w:szCs w:val="22"/>
                 <w:u w:val="none"/>
-                <w:shd w:fill="auto" w:val="clear"/>
-                <w:vertAlign w:val="baseline"/>
                 <w:rtl w:val="0"/>
               </w:rPr>
-              <w:t xml:space="preserve">6.1 High Level Overview of Main Components</w:t>
+              <w:t xml:space="preserve">7.2. UiPath Automation</w:t>
               <w:tab/>
-              <w:t xml:space="preserve">12</w:t>
             </w:r>
           </w:hyperlink>
+          <w:r>
+            <w:fldChar w:fldCharType="begin"/>
+            <w:instrText xml:space="preserve"> PAGEREF _dsuf9sjpj0tj \h </w:instrText>
+            <w:fldChar w:fldCharType="separate"/>
+          </w:r>
+          <w:r>
+            <w:rPr>
+              <w:rtl w:val="0"/>
+            </w:rPr>
+            <w:t xml:space="preserve">14</w:t>
+          </w:r>
+          <w:r>
+            <w:fldChar w:fldCharType="end"/>
+          </w:r>
           <w:r>
             <w:rPr>
               <w:rtl w:val="0"/>
@@ -1244,44 +1137,40 @@
           <w:pPr>
             <w:widowControl w:val="0"/>
             <w:tabs>
-              <w:tab w:val="right" w:leader="none" w:pos="12000"/>
+              <w:tab w:val="right" w:leader="dot" w:pos="9360"/>
             </w:tabs>
             <w:spacing w:before="60" w:line="240" w:lineRule="auto"/>
+            <w:ind w:left="360" w:firstLine="0"/>
             <w:rPr>
-              <w:rFonts w:ascii="Arial" w:cs="Arial" w:eastAsia="Arial" w:hAnsi="Arial"/>
-              <w:b w:val="1"/>
-              <w:i w:val="0"/>
-              <w:smallCaps w:val="0"/>
-              <w:strike w:val="0"/>
               <w:color w:val="000000"/>
-              <w:sz w:val="22"/>
-              <w:szCs w:val="22"/>
               <w:u w:val="none"/>
-              <w:shd w:fill="auto" w:val="clear"/>
-              <w:vertAlign w:val="baseline"/>
             </w:rPr>
           </w:pPr>
-          <w:hyperlink w:anchor="_hwzg156xj8k7">
+          <w:hyperlink w:anchor="_wv9nj83j0gze">
             <w:r>
               <w:rPr>
-                <w:rFonts w:ascii="Arial" w:cs="Arial" w:eastAsia="Arial" w:hAnsi="Arial"/>
-                <w:b w:val="1"/>
-                <w:i w:val="0"/>
-                <w:smallCaps w:val="0"/>
-                <w:strike w:val="0"/>
                 <w:color w:val="000000"/>
-                <w:sz w:val="22"/>
-                <w:szCs w:val="22"/>
                 <w:u w:val="none"/>
-                <w:shd w:fill="auto" w:val="clear"/>
-                <w:vertAlign w:val="baseline"/>
                 <w:rtl w:val="0"/>
               </w:rPr>
-              <w:t xml:space="preserve">7. Testing</w:t>
+              <w:t xml:space="preserve">7.3. Cross-Device Testing</w:t>
               <w:tab/>
-              <w:t xml:space="preserve">13</w:t>
             </w:r>
           </w:hyperlink>
+          <w:r>
+            <w:fldChar w:fldCharType="begin"/>
+            <w:instrText xml:space="preserve"> PAGEREF _wv9nj83j0gze \h </w:instrText>
+            <w:fldChar w:fldCharType="separate"/>
+          </w:r>
+          <w:r>
+            <w:rPr>
+              <w:rtl w:val="0"/>
+            </w:rPr>
+            <w:t xml:space="preserve">15</w:t>
+          </w:r>
+          <w:r>
+            <w:fldChar w:fldCharType="end"/>
+          </w:r>
           <w:r>
             <w:rPr>
               <w:rtl w:val="0"/>
@@ -1292,44 +1181,42 @@
           <w:pPr>
             <w:widowControl w:val="0"/>
             <w:tabs>
-              <w:tab w:val="right" w:leader="none" w:pos="12000"/>
+              <w:tab w:val="right" w:leader="dot" w:pos="9360"/>
             </w:tabs>
             <w:spacing w:before="60" w:line="240" w:lineRule="auto"/>
             <w:rPr>
-              <w:rFonts w:ascii="Arial" w:cs="Arial" w:eastAsia="Arial" w:hAnsi="Arial"/>
               <w:b w:val="1"/>
-              <w:i w:val="0"/>
-              <w:smallCaps w:val="0"/>
-              <w:strike w:val="0"/>
               <w:color w:val="000000"/>
-              <w:sz w:val="22"/>
-              <w:szCs w:val="22"/>
               <w:u w:val="none"/>
-              <w:shd w:fill="auto" w:val="clear"/>
-              <w:vertAlign w:val="baseline"/>
             </w:rPr>
           </w:pPr>
           <w:hyperlink w:anchor="_brfrevcrs0f5">
             <w:r>
               <w:rPr>
-                <w:rFonts w:ascii="Arial" w:cs="Arial" w:eastAsia="Arial" w:hAnsi="Arial"/>
                 <w:b w:val="1"/>
-                <w:i w:val="0"/>
-                <w:smallCaps w:val="0"/>
-                <w:strike w:val="0"/>
                 <w:color w:val="000000"/>
-                <w:sz w:val="22"/>
-                <w:szCs w:val="22"/>
                 <w:u w:val="none"/>
-                <w:shd w:fill="auto" w:val="clear"/>
-                <w:vertAlign w:val="baseline"/>
                 <w:rtl w:val="0"/>
               </w:rPr>
               <w:t xml:space="preserve">8. Possible Future Improvements</w:t>
               <w:tab/>
-              <w:t xml:space="preserve">14</w:t>
             </w:r>
           </w:hyperlink>
+          <w:r>
+            <w:fldChar w:fldCharType="begin"/>
+            <w:instrText xml:space="preserve"> PAGEREF _brfrevcrs0f5 \h </w:instrText>
+            <w:fldChar w:fldCharType="separate"/>
+          </w:r>
+          <w:r>
+            <w:rPr>
+              <w:b w:val="1"/>
+              <w:rtl w:val="0"/>
+            </w:rPr>
+            <w:t xml:space="preserve">15</w:t>
+          </w:r>
+          <w:r>
+            <w:fldChar w:fldCharType="end"/>
+          </w:r>
           <w:r>
             <w:rPr>
               <w:rtl w:val="0"/>
@@ -1340,44 +1227,42 @@
           <w:pPr>
             <w:widowControl w:val="0"/>
             <w:tabs>
-              <w:tab w:val="right" w:leader="none" w:pos="12000"/>
+              <w:tab w:val="right" w:leader="dot" w:pos="9360"/>
             </w:tabs>
             <w:spacing w:before="60" w:line="240" w:lineRule="auto"/>
             <w:rPr>
-              <w:rFonts w:ascii="Arial" w:cs="Arial" w:eastAsia="Arial" w:hAnsi="Arial"/>
               <w:b w:val="1"/>
-              <w:i w:val="0"/>
-              <w:smallCaps w:val="0"/>
-              <w:strike w:val="0"/>
               <w:color w:val="000000"/>
-              <w:sz w:val="22"/>
-              <w:szCs w:val="22"/>
               <w:u w:val="none"/>
-              <w:shd w:fill="auto" w:val="clear"/>
-              <w:vertAlign w:val="baseline"/>
             </w:rPr>
           </w:pPr>
           <w:hyperlink w:anchor="_vp53fl4r9bml">
             <w:r>
               <w:rPr>
-                <w:rFonts w:ascii="Arial" w:cs="Arial" w:eastAsia="Arial" w:hAnsi="Arial"/>
                 <w:b w:val="1"/>
-                <w:i w:val="0"/>
-                <w:smallCaps w:val="0"/>
-                <w:strike w:val="0"/>
                 <w:color w:val="000000"/>
-                <w:sz w:val="22"/>
-                <w:szCs w:val="22"/>
                 <w:u w:val="none"/>
-                <w:shd w:fill="auto" w:val="clear"/>
-                <w:vertAlign w:val="baseline"/>
                 <w:rtl w:val="0"/>
               </w:rPr>
               <w:t xml:space="preserve">9. Summary</w:t>
               <w:tab/>
-              <w:t xml:space="preserve">14</w:t>
             </w:r>
           </w:hyperlink>
+          <w:r>
+            <w:fldChar w:fldCharType="begin"/>
+            <w:instrText xml:space="preserve"> PAGEREF _vp53fl4r9bml \h </w:instrText>
+            <w:fldChar w:fldCharType="separate"/>
+          </w:r>
+          <w:r>
+            <w:rPr>
+              <w:b w:val="1"/>
+              <w:rtl w:val="0"/>
+            </w:rPr>
+            <w:t xml:space="preserve">15</w:t>
+          </w:r>
+          <w:r>
+            <w:fldChar w:fldCharType="end"/>
+          </w:r>
           <w:r>
             <w:rPr>
               <w:rtl w:val="0"/>
@@ -1402,6 +1287,39 @@
     </w:p>
     <w:p>
       <w:pPr>
+        <w:jc w:val="center"/>
+        <w:rPr/>
+      </w:pPr>
+      <w:r>
+        <w:rPr>
+          <w:rtl w:val="0"/>
+        </w:rPr>
+      </w:r>
+    </w:p>
+    <w:p>
+      <w:pPr>
+        <w:jc w:val="center"/>
+        <w:rPr/>
+      </w:pPr>
+      <w:r>
+        <w:rPr>
+          <w:rtl w:val="0"/>
+        </w:rPr>
+      </w:r>
+    </w:p>
+    <w:p>
+      <w:pPr>
+        <w:jc w:val="center"/>
+        <w:rPr/>
+      </w:pPr>
+      <w:r>
+        <w:rPr>
+          <w:rtl w:val="0"/>
+        </w:rPr>
+      </w:r>
+    </w:p>
+    <w:p>
+      <w:pPr>
         <w:jc w:val="left"/>
         <w:rPr/>
       </w:pPr>
@@ -1571,18 +1489,59 @@
         <w:ind w:left="0" w:firstLine="0"/>
         <w:rPr/>
       </w:pPr>
-      <w:bookmarkStart w:colFirst="0" w:colLast="0" w:name="_6qy8cn5qfzpo" w:id="10"/>
+      <w:bookmarkStart w:colFirst="0" w:colLast="0" w:name="_6qy8cn5qfzpo" w:id="9"/>
+      <w:bookmarkEnd w:id="9"/>
+      <w:r>
+        <w:rPr>
+          <w:rtl w:val="0"/>
+        </w:rPr>
+        <w:t xml:space="preserve">1. Introduction</w:t>
+      </w:r>
+      <w:r>
+        <w:rPr>
+          <w:rtl w:val="0"/>
+        </w:rPr>
+      </w:r>
+    </w:p>
+    <w:p>
+      <w:pPr>
+        <w:pStyle w:val="Heading2"/>
+        <w:rPr/>
+      </w:pPr>
+      <w:bookmarkStart w:colFirst="0" w:colLast="0" w:name="_9wdt51nt0a2x" w:id="10"/>
       <w:bookmarkEnd w:id="10"/>
       <w:r>
         <w:rPr>
           <w:rtl w:val="0"/>
         </w:rPr>
-        <w:t xml:space="preserve">1. Introduction</w:t>
-      </w:r>
-      <w:r>
-        <w:rPr>
-          <w:rtl w:val="0"/>
-        </w:rPr>
+        <w:t xml:space="preserve">1.1 Purpose</w:t>
+      </w:r>
+      <w:r>
+        <w:rPr>
+          <w:rtl w:val="0"/>
+        </w:rPr>
+      </w:r>
+    </w:p>
+    <w:p>
+      <w:pPr>
+        <w:rPr/>
+      </w:pPr>
+      <w:r>
+        <w:rPr>
+          <w:rtl w:val="0"/>
+        </w:rPr>
+        <w:t xml:space="preserve">The Process Design Document (PDD) serves as an overview for the RPA-Powered Leave Management System for DHL APSSC’s Digital Automation Challenge 2.0. This document is intended for Project Managers, Software Engineers, Testers, and anyone else who will be</w:t>
+      </w:r>
+    </w:p>
+    <w:p>
+      <w:pPr>
+        <w:rPr/>
+      </w:pPr>
+      <w:r>
+        <w:rPr>
+          <w:rtl w:val="0"/>
+        </w:rPr>
+        <w:t xml:space="preserve">involved in the implementation of the system.</w:t>
       </w:r>
     </w:p>
     <w:p>
@@ -1590,49 +1549,8 @@
         <w:pStyle w:val="Heading2"/>
         <w:rPr/>
       </w:pPr>
-      <w:bookmarkStart w:colFirst="0" w:colLast="0" w:name="_9wdt51nt0a2x" w:id="11"/>
+      <w:bookmarkStart w:colFirst="0" w:colLast="0" w:name="_abgwoqh8vmy0" w:id="11"/>
       <w:bookmarkEnd w:id="11"/>
-      <w:r>
-        <w:rPr>
-          <w:rtl w:val="0"/>
-        </w:rPr>
-        <w:t xml:space="preserve">1.1 Purpose</w:t>
-      </w:r>
-      <w:r>
-        <w:rPr>
-          <w:rtl w:val="0"/>
-        </w:rPr>
-      </w:r>
-    </w:p>
-    <w:p>
-      <w:pPr>
-        <w:rPr/>
-      </w:pPr>
-      <w:r>
-        <w:rPr>
-          <w:rtl w:val="0"/>
-        </w:rPr>
-        <w:t xml:space="preserve">The Process Design Document (PDD) serves as an overview for the RPA-Powered Leave Management System for DHL APSSC’s Digital Automation Challenge 2.0. This document is intended for Project Managers, Software Engineers, Testers, and anyone else who will be</w:t>
-      </w:r>
-    </w:p>
-    <w:p>
-      <w:pPr>
-        <w:rPr/>
-      </w:pPr>
-      <w:r>
-        <w:rPr>
-          <w:rtl w:val="0"/>
-        </w:rPr>
-        <w:t xml:space="preserve">involved in the implementation of the system.</w:t>
-      </w:r>
-    </w:p>
-    <w:p>
-      <w:pPr>
-        <w:pStyle w:val="Heading2"/>
-        <w:rPr/>
-      </w:pPr>
-      <w:bookmarkStart w:colFirst="0" w:colLast="0" w:name="_abgwoqh8vmy0" w:id="12"/>
-      <w:bookmarkEnd w:id="12"/>
       <w:r>
         <w:rPr>
           <w:rtl w:val="0"/>
@@ -1827,7 +1745,7 @@
         <w:rPr>
           <w:rtl w:val="0"/>
         </w:rPr>
-        <w:t xml:space="preserve">A summary report is generated via email and API log submission at the end of the run, with a log of failed rows and the reason for failure are embedded in the email</w:t>
+        <w:t xml:space="preserve">A summary report is generated via email and API log submission at the end of the run, with a log of failed rows and the reason for failure is embedded in the email</w:t>
       </w:r>
     </w:p>
     <w:p>
@@ -1880,7 +1798,7 @@
         <w:rPr>
           <w:rtl w:val="0"/>
         </w:rPr>
-        <w:t xml:space="preserve">Each of the components will have a high level overview of its critical elements in this document below. </w:t>
+        <w:t xml:space="preserve">Each of the components will have a high-level overview of its critical elements in this document below. </w:t>
       </w:r>
     </w:p>
     <w:p>
@@ -1888,8 +1806,8 @@
         <w:pStyle w:val="Heading2"/>
         <w:rPr/>
       </w:pPr>
-      <w:bookmarkStart w:colFirst="0" w:colLast="0" w:name="_kvmc54sujzmk" w:id="13"/>
-      <w:bookmarkEnd w:id="13"/>
+      <w:bookmarkStart w:colFirst="0" w:colLast="0" w:name="_kvmc54sujzmk" w:id="12"/>
+      <w:bookmarkEnd w:id="12"/>
       <w:r>
         <w:rPr>
           <w:rtl w:val="0"/>
@@ -2027,8 +1945,8 @@
         <w:pStyle w:val="Heading1"/>
         <w:rPr/>
       </w:pPr>
-      <w:bookmarkStart w:colFirst="0" w:colLast="0" w:name="_83rzop82flbm" w:id="14"/>
-      <w:bookmarkEnd w:id="14"/>
+      <w:bookmarkStart w:colFirst="0" w:colLast="0" w:name="_83rzop82flbm" w:id="13"/>
+      <w:bookmarkEnd w:id="13"/>
       <w:r>
         <w:rPr>
           <w:rtl w:val="0"/>
@@ -2038,26 +1956,21 @@
     </w:p>
     <w:p>
       <w:pPr>
-        <w:pStyle w:val="Heading1"/>
         <w:rPr>
           <w:b w:val="1"/>
           <w:i w:val="1"/>
         </w:rPr>
       </w:pPr>
-      <w:bookmarkStart w:colFirst="0" w:colLast="0" w:name="_sqeugx15adj" w:id="15"/>
-      <w:bookmarkEnd w:id="15"/>
       <w:hyperlink r:id="rId12">
         <w:r>
           <w:rPr>
             <w:b w:val="1"/>
             <w:i w:val="1"/>
             <w:color w:val="1155cc"/>
-            <w:sz w:val="22"/>
-            <w:szCs w:val="22"/>
             <w:u w:val="single"/>
             <w:rtl w:val="0"/>
           </w:rPr>
-          <w:t xml:space="preserve">Click here for Video Guide</w:t>
+          <w:t xml:space="preserve">Click here for Video Guide/Walkthrough for the project</w:t>
         </w:r>
       </w:hyperlink>
       <w:r>
@@ -2068,22 +1981,26 @@
     </w:p>
     <w:p>
       <w:pPr>
-        <w:pStyle w:val="Heading1"/>
-        <w:rPr>
-          <w:b w:val="1"/>
-          <w:color w:val="000000"/>
-          <w:sz w:val="26"/>
-          <w:szCs w:val="26"/>
-        </w:rPr>
-      </w:pPr>
-      <w:bookmarkStart w:colFirst="0" w:colLast="0" w:name="_y9oab55k5bnk" w:id="16"/>
-      <w:bookmarkEnd w:id="16"/>
-      <w:r>
-        <w:rPr>
-          <w:b w:val="1"/>
-          <w:color w:val="000000"/>
-          <w:sz w:val="26"/>
-          <w:szCs w:val="26"/>
+        <w:rPr>
+          <w:b w:val="1"/>
+          <w:i w:val="1"/>
+        </w:rPr>
+      </w:pPr>
+      <w:r>
+        <w:rPr>
+          <w:rtl w:val="0"/>
+        </w:rPr>
+      </w:r>
+    </w:p>
+    <w:p>
+      <w:pPr>
+        <w:rPr>
+          <w:b w:val="1"/>
+        </w:rPr>
+      </w:pPr>
+      <w:r>
+        <w:rPr>
+          <w:b w:val="1"/>
           <w:rtl w:val="0"/>
         </w:rPr>
         <w:t xml:space="preserve">Prerequisites</w:t>
@@ -2190,8 +2107,6 @@
         <w:rPr>
           <w:b w:val="1"/>
           <w:color w:val="000000"/>
-          <w:sz w:val="26"/>
-          <w:szCs w:val="26"/>
         </w:rPr>
       </w:pPr>
       <w:r>
@@ -2203,8 +2118,6 @@
         <w:rPr>
           <w:b w:val="1"/>
           <w:color w:val="000000"/>
-          <w:sz w:val="26"/>
-          <w:szCs w:val="26"/>
           <w:rtl w:val="0"/>
         </w:rPr>
         <w:t xml:space="preserve">Running the Web Solution</w:t>
@@ -2233,6 +2146,158 @@
           <w:ilvl w:val="0"/>
           <w:numId w:val="15"/>
         </w:numPr>
+        <w:spacing w:after="240" w:before="0" w:beforeAutospacing="0" w:lineRule="auto"/>
+        <w:ind w:left="720" w:hanging="360"/>
+      </w:pPr>
+      <w:r>
+        <w:rPr>
+          <w:rtl w:val="0"/>
+        </w:rPr>
+        <w:t xml:space="preserve">Navigate to the </w:t>
+      </w:r>
+      <w:r>
+        <w:rPr>
+          <w:b w:val="1"/>
+          <w:rtl w:val="0"/>
+        </w:rPr>
+        <w:t xml:space="preserve">project root directory</w:t>
+      </w:r>
+      <w:r>
+        <w:rPr>
+          <w:rtl w:val="0"/>
+        </w:rPr>
+        <w:t xml:space="preserve">.</w:t>
+      </w:r>
+    </w:p>
+    <w:p>
+      <w:pPr>
+        <w:spacing w:after="240" w:before="240" w:lineRule="auto"/>
+        <w:ind w:left="720" w:firstLine="0"/>
+        <w:jc w:val="center"/>
+        <w:rPr/>
+      </w:pPr>
+      <w:r>
+        <w:rPr/>
+        <w:drawing>
+          <wp:inline distB="114300" distT="114300" distL="114300" distR="114300">
+            <wp:extent cx="3653334" cy="1376325"/>
+            <wp:effectExtent b="0" l="0" r="0" t="0"/>
+            <wp:docPr id="5" name="image10.png"/>
+            <a:graphic>
+              <a:graphicData uri="http://schemas.openxmlformats.org/drawingml/2006/picture">
+                <pic:pic>
+                  <pic:nvPicPr>
+                    <pic:cNvPr id="0" name="image10.png"/>
+                    <pic:cNvPicPr preferRelativeResize="0"/>
+                  </pic:nvPicPr>
+                  <pic:blipFill>
+                    <a:blip r:embed="rId13"/>
+                    <a:srcRect b="0" l="0" r="0" t="0"/>
+                    <a:stretch>
+                      <a:fillRect/>
+                    </a:stretch>
+                  </pic:blipFill>
+                  <pic:spPr>
+                    <a:xfrm>
+                      <a:off x="0" y="0"/>
+                      <a:ext cx="3653334" cy="1376325"/>
+                    </a:xfrm>
+                    <a:prstGeom prst="rect"/>
+                    <a:ln/>
+                  </pic:spPr>
+                </pic:pic>
+              </a:graphicData>
+            </a:graphic>
+          </wp:inline>
+        </w:drawing>
+      </w:r>
+      <w:r>
+        <w:rPr>
+          <w:rtl w:val="0"/>
+        </w:rPr>
+      </w:r>
+    </w:p>
+    <w:p>
+      <w:pPr>
+        <w:spacing w:after="240" w:before="240" w:lineRule="auto"/>
+        <w:ind w:left="720" w:firstLine="0"/>
+        <w:jc w:val="center"/>
+        <w:rPr>
+          <w:i w:val="1"/>
+        </w:rPr>
+      </w:pPr>
+      <w:r>
+        <w:rPr>
+          <w:i w:val="1"/>
+          <w:rtl w:val="0"/>
+        </w:rPr>
+        <w:t xml:space="preserve">Figure 2.1 - Project root directory</w:t>
+      </w:r>
+    </w:p>
+    <w:p>
+      <w:pPr>
+        <w:numPr>
+          <w:ilvl w:val="0"/>
+          <w:numId w:val="1"/>
+        </w:numPr>
+        <w:ind w:left="1440" w:hanging="360"/>
+        <w:rPr>
+          <w:u w:val="none"/>
+        </w:rPr>
+      </w:pPr>
+      <w:r>
+        <w:rPr>
+          <w:rtl w:val="0"/>
+        </w:rPr>
+        <w:t xml:space="preserve">Run the following command to install all frontend and backend dependencies:</w:t>
+        <w:br w:type="textWrapping"/>
+      </w:r>
+      <w:r>
+        <w:rPr>
+          <w:color w:val="188038"/>
+          <w:rtl w:val="0"/>
+        </w:rPr>
+        <w:t xml:space="preserve">npm install</w:t>
+      </w:r>
+      <w:r>
+        <w:rPr>
+          <w:rtl w:val="0"/>
+        </w:rPr>
+      </w:r>
+    </w:p>
+    <w:p>
+      <w:pPr>
+        <w:numPr>
+          <w:ilvl w:val="0"/>
+          <w:numId w:val="1"/>
+        </w:numPr>
+        <w:spacing w:after="0" w:afterAutospacing="0"/>
+        <w:ind w:left="1440" w:hanging="360"/>
+        <w:rPr>
+          <w:u w:val="none"/>
+        </w:rPr>
+      </w:pPr>
+      <w:r>
+        <w:rPr>
+          <w:rtl w:val="0"/>
+        </w:rPr>
+        <w:t xml:space="preserve">Once installation is complete, start the application with:</w:t>
+        <w:br w:type="textWrapping"/>
+      </w:r>
+      <w:r>
+        <w:rPr>
+          <w:color w:val="188038"/>
+          <w:rtl w:val="0"/>
+        </w:rPr>
+        <w:t xml:space="preserve">npm run dev</w:t>
+      </w:r>
+    </w:p>
+    <w:p>
+      <w:pPr>
+        <w:numPr>
+          <w:ilvl w:val="0"/>
+          <w:numId w:val="15"/>
+        </w:numPr>
         <w:spacing w:after="0" w:afterAutospacing="0" w:before="0" w:beforeAutospacing="0" w:lineRule="auto"/>
         <w:ind w:left="720" w:hanging="360"/>
       </w:pPr>
@@ -2240,78 +2305,33 @@
         <w:rPr>
           <w:rtl w:val="0"/>
         </w:rPr>
-        <w:t xml:space="preserve">Navigate to the </w:t>
-      </w:r>
-      <w:r>
-        <w:rPr>
-          <w:b w:val="1"/>
-          <w:rtl w:val="0"/>
-        </w:rPr>
-        <w:t xml:space="preserve">project root directory</w:t>
-      </w:r>
-      <w:r>
-        <w:rPr>
-          <w:rtl w:val="0"/>
-        </w:rPr>
-        <w:t xml:space="preserve">.</w:t>
-      </w:r>
-    </w:p>
-    <w:p>
-      <w:pPr>
-        <w:numPr>
-          <w:ilvl w:val="0"/>
-          <w:numId w:val="1"/>
-        </w:numPr>
-        <w:ind w:left="1440" w:hanging="360"/>
-        <w:rPr>
-          <w:u w:val="none"/>
-        </w:rPr>
-      </w:pPr>
-      <w:r>
-        <w:rPr>
-          <w:rtl w:val="0"/>
-        </w:rPr>
-        <w:t xml:space="preserve">Run the following command to install all frontend and backend dependencies:</w:t>
-        <w:br w:type="textWrapping"/>
-      </w:r>
-      <w:r>
-        <w:rPr>
-          <w:color w:val="188038"/>
-          <w:rtl w:val="0"/>
-        </w:rPr>
-        <w:t xml:space="preserve">npm install</w:t>
-      </w:r>
-      <w:r>
-        <w:rPr>
-          <w:rtl w:val="0"/>
-        </w:rPr>
-      </w:r>
-    </w:p>
-    <w:p>
-      <w:pPr>
-        <w:numPr>
-          <w:ilvl w:val="0"/>
-          <w:numId w:val="1"/>
-        </w:numPr>
-        <w:spacing w:after="0" w:afterAutospacing="0"/>
-        <w:ind w:left="1440" w:hanging="360"/>
-        <w:rPr>
-          <w:u w:val="none"/>
-        </w:rPr>
-      </w:pPr>
-      <w:r>
-        <w:rPr>
-          <w:rtl w:val="0"/>
-        </w:rPr>
-        <w:t xml:space="preserve">Once installation is complete, start the application with:</w:t>
-        <w:br w:type="textWrapping"/>
-      </w:r>
-      <w:r>
-        <w:rPr>
-          <w:color w:val="188038"/>
-          <w:rtl w:val="0"/>
-        </w:rPr>
-        <w:t xml:space="preserve">npm run dev</w:t>
+        <w:t xml:space="preserve">This will start both the </w:t>
+      </w:r>
+      <w:r>
+        <w:rPr>
+          <w:b w:val="1"/>
+          <w:rtl w:val="0"/>
+        </w:rPr>
+        <w:t xml:space="preserve">ReactJS frontend</w:t>
+      </w:r>
+      <w:r>
+        <w:rPr>
+          <w:rtl w:val="0"/>
+        </w:rPr>
+        <w:t xml:space="preserve"> and the </w:t>
+      </w:r>
+      <w:r>
+        <w:rPr>
+          <w:b w:val="1"/>
+          <w:rtl w:val="0"/>
+        </w:rPr>
+        <w:t xml:space="preserve">NodeJS backend</w:t>
+      </w:r>
+      <w:r>
+        <w:rPr>
+          <w:rtl w:val="0"/>
+        </w:rPr>
+        <w:t xml:space="preserve"> concurrently</w:t>
       </w:r>
     </w:p>
     <w:p>
@@ -2320,48 +2340,6 @@
           <w:ilvl w:val="0"/>
           <w:numId w:val="15"/>
         </w:numPr>
-        <w:spacing w:after="0" w:afterAutospacing="0" w:before="0" w:beforeAutospacing="0" w:lineRule="auto"/>
-        <w:ind w:left="720" w:hanging="360"/>
-      </w:pPr>
-      <w:r>
-        <w:rPr>
-          <w:rtl w:val="0"/>
-        </w:rPr>
-        <w:t xml:space="preserve">This will start both the </w:t>
-      </w:r>
-      <w:r>
-        <w:rPr>
-          <w:b w:val="1"/>
-          <w:rtl w:val="0"/>
-        </w:rPr>
-        <w:t xml:space="preserve">ReactJS frontend</w:t>
-      </w:r>
-      <w:r>
-        <w:rPr>
-          <w:rtl w:val="0"/>
-        </w:rPr>
-        <w:t xml:space="preserve"> and the </w:t>
-      </w:r>
-      <w:r>
-        <w:rPr>
-          <w:b w:val="1"/>
-          <w:rtl w:val="0"/>
-        </w:rPr>
-        <w:t xml:space="preserve">NodeJS backend</w:t>
-      </w:r>
-      <w:r>
-        <w:rPr>
-          <w:rtl w:val="0"/>
-        </w:rPr>
-        <w:t xml:space="preserve"> concurrently</w:t>
-      </w:r>
-    </w:p>
-    <w:p>
-      <w:pPr>
-        <w:numPr>
-          <w:ilvl w:val="0"/>
-          <w:numId w:val="15"/>
-        </w:numPr>
         <w:spacing w:after="240" w:before="0" w:beforeAutospacing="0" w:lineRule="auto"/>
         <w:ind w:left="720" w:hanging="360"/>
       </w:pPr>
@@ -2371,7 +2349,7 @@
         </w:rPr>
         <w:t xml:space="preserve">Visit </w:t>
       </w:r>
-      <w:hyperlink r:id="rId13">
+      <w:hyperlink r:id="rId14">
         <w:r>
           <w:rPr>
             <w:color w:val="1155cc"/>
@@ -2460,8 +2438,6 @@
         <w:rPr>
           <w:b w:val="1"/>
           <w:color w:val="000000"/>
-          <w:sz w:val="26"/>
-          <w:szCs w:val="26"/>
         </w:rPr>
       </w:pPr>
       <w:r>
@@ -2473,8 +2449,6 @@
         <w:rPr>
           <w:b w:val="1"/>
           <w:color w:val="000000"/>
-          <w:sz w:val="26"/>
-          <w:szCs w:val="26"/>
           <w:rtl w:val="0"/>
         </w:rPr>
         <w:t xml:space="preserve">Launching the Automation Script</w:t>
@@ -2697,8 +2671,8 @@
         <w:pStyle w:val="Heading1"/>
         <w:rPr/>
       </w:pPr>
-      <w:bookmarkStart w:colFirst="0" w:colLast="0" w:name="_xoce82z6kvoq" w:id="17"/>
-      <w:bookmarkEnd w:id="17"/>
+      <w:bookmarkStart w:colFirst="0" w:colLast="0" w:name="_xoce82z6kvoq" w:id="14"/>
+      <w:bookmarkEnd w:id="14"/>
       <w:r>
         <w:rPr>
           <w:rtl w:val="0"/>
@@ -2718,15 +2692,16 @@
     </w:p>
     <w:p>
       <w:pPr>
+        <w:jc w:val="center"/>
         <w:rPr/>
       </w:pPr>
       <w:r>
         <w:rPr/>
         <w:drawing>
           <wp:inline distB="114300" distT="114300" distL="114300" distR="114300">
-            <wp:extent cx="5943600" cy="3251200"/>
+            <wp:extent cx="4004679" cy="2185126"/>
             <wp:effectExtent b="0" l="0" r="0" t="0"/>
-            <wp:docPr id="9" name="image9.jpg"/>
+            <wp:docPr id="10" name="image9.jpg"/>
             <a:graphic>
               <a:graphicData uri="http://schemas.openxmlformats.org/drawingml/2006/picture">
                 <pic:pic>
@@ -2735,7 +2710,7 @@
                     <pic:cNvPicPr preferRelativeResize="0"/>
                   </pic:nvPicPr>
                   <pic:blipFill>
-                    <a:blip r:embed="rId14"/>
+                    <a:blip r:embed="rId15"/>
                     <a:srcRect b="0" l="0" r="0" t="0"/>
                     <a:stretch>
                       <a:fillRect/>
@@ -2744,7 +2719,7 @@
                   <pic:spPr>
                     <a:xfrm>
                       <a:off x="0" y="0"/>
-                      <a:ext cx="5943600" cy="3251200"/>
+                      <a:ext cx="4004679" cy="2185126"/>
                     </a:xfrm>
                     <a:prstGeom prst="rect"/>
                     <a:ln/>
@@ -2786,30 +2761,21 @@
           <w:i w:val="1"/>
           <w:rtl w:val="0"/>
         </w:rPr>
-        <w:t xml:space="preserve">Figure 2.1 - High-level system architecture</w:t>
-      </w:r>
-    </w:p>
-    <w:p>
-      <w:pPr>
-        <w:pStyle w:val="Heading4"/>
+        <w:t xml:space="preserve">Figure 3.1 - High-level system architecture</w:t>
+      </w:r>
+    </w:p>
+    <w:p>
+      <w:pPr>
         <w:keepNext w:val="0"/>
         <w:keepLines w:val="0"/>
         <w:spacing w:after="40" w:before="240" w:lineRule="auto"/>
         <w:rPr>
           <w:b w:val="1"/>
-          <w:color w:val="000000"/>
-          <w:sz w:val="22"/>
-          <w:szCs w:val="22"/>
-        </w:rPr>
-      </w:pPr>
-      <w:bookmarkStart w:colFirst="0" w:colLast="0" w:name="_apcdm0im3o38" w:id="18"/>
-      <w:bookmarkEnd w:id="18"/>
-      <w:r>
-        <w:rPr>
-          <w:b w:val="1"/>
-          <w:color w:val="000000"/>
-          <w:sz w:val="22"/>
-          <w:szCs w:val="22"/>
+        </w:rPr>
+      </w:pPr>
+      <w:r>
+        <w:rPr>
+          <w:b w:val="1"/>
           <w:rtl w:val="0"/>
         </w:rPr>
         <w:t xml:space="preserve">1. Web Application (ReactJS + NodeJS)</w:t>
@@ -2868,25 +2834,16 @@
     </w:p>
     <w:p>
       <w:pPr>
-        <w:pStyle w:val="Heading4"/>
         <w:keepNext w:val="0"/>
         <w:keepLines w:val="0"/>
         <w:spacing w:after="40" w:before="240" w:lineRule="auto"/>
         <w:rPr>
           <w:b w:val="1"/>
-          <w:color w:val="000000"/>
-          <w:sz w:val="22"/>
-          <w:szCs w:val="22"/>
-        </w:rPr>
-      </w:pPr>
-      <w:bookmarkStart w:colFirst="0" w:colLast="0" w:name="_a2lusddo9zoa" w:id="19"/>
-      <w:bookmarkEnd w:id="19"/>
-      <w:r>
-        <w:rPr>
-          <w:b w:val="1"/>
-          <w:color w:val="000000"/>
-          <w:sz w:val="22"/>
-          <w:szCs w:val="22"/>
+        </w:rPr>
+      </w:pPr>
+      <w:r>
+        <w:rPr>
+          <w:b w:val="1"/>
           <w:rtl w:val="0"/>
         </w:rPr>
         <w:t xml:space="preserve">2. Automation (UiPath Studio)</w:t>
@@ -2906,23 +2863,6 @@
         <w:rPr>
           <w:rtl w:val="0"/>
         </w:rPr>
-        <w:t xml:space="preserve">Runs from the web app or file explorer.</w:t>
-      </w:r>
-    </w:p>
-    <w:p>
-      <w:pPr>
-        <w:numPr>
-          <w:ilvl w:val="0"/>
-          <w:numId w:val="11"/>
-        </w:numPr>
-        <w:spacing w:after="0" w:afterAutospacing="0" w:before="0" w:beforeAutospacing="0" w:lineRule="auto"/>
-        <w:ind w:left="720" w:hanging="360"/>
-        <w:rPr/>
-      </w:pPr>
-      <w:r>
-        <w:rPr>
-          <w:rtl w:val="0"/>
-        </w:rPr>
         <w:t xml:space="preserve">Automates the process of:</w:t>
       </w:r>
     </w:p>
@@ -3029,8 +2969,8 @@
         <w:spacing w:after="240" w:before="240" w:line="240" w:lineRule="auto"/>
         <w:rPr/>
       </w:pPr>
-      <w:bookmarkStart w:colFirst="0" w:colLast="0" w:name="_1j5fic8xpnts" w:id="20"/>
-      <w:bookmarkEnd w:id="20"/>
+      <w:bookmarkStart w:colFirst="0" w:colLast="0" w:name="_1j5fic8xpnts" w:id="15"/>
+      <w:bookmarkEnd w:id="15"/>
       <w:r>
         <w:rPr>
           <w:rtl w:val="0"/>
@@ -3105,16 +3045,16 @@
                 <wp:inline distB="114300" distT="114300" distL="114300" distR="114300">
                   <wp:extent cx="3698106" cy="2536641"/>
                   <wp:effectExtent b="0" l="0" r="0" t="0"/>
-                  <wp:docPr id="17" name="image13.png"/>
+                  <wp:docPr id="18" name="image8.png"/>
                   <a:graphic>
                     <a:graphicData uri="http://schemas.openxmlformats.org/drawingml/2006/picture">
                       <pic:pic>
                         <pic:nvPicPr>
-                          <pic:cNvPr id="0" name="image13.png"/>
+                          <pic:cNvPr id="0" name="image8.png"/>
                           <pic:cNvPicPr preferRelativeResize="0"/>
                         </pic:nvPicPr>
                         <pic:blipFill>
-                          <a:blip r:embed="rId15"/>
+                          <a:blip r:embed="rId16"/>
                           <a:srcRect b="0" l="0" r="0" t="0"/>
                           <a:stretch>
                             <a:fillRect/>
@@ -3546,16 +3486,16 @@
                 <wp:inline distB="114300" distT="114300" distL="114300" distR="114300">
                   <wp:extent cx="3500438" cy="570927"/>
                   <wp:effectExtent b="0" l="0" r="0" t="0"/>
-                  <wp:docPr id="6" name="image6.png"/>
+                  <wp:docPr id="7" name="image3.png"/>
                   <a:graphic>
                     <a:graphicData uri="http://schemas.openxmlformats.org/drawingml/2006/picture">
                       <pic:pic>
                         <pic:nvPicPr>
-                          <pic:cNvPr id="0" name="image6.png"/>
+                          <pic:cNvPr id="0" name="image3.png"/>
                           <pic:cNvPicPr preferRelativeResize="0"/>
                         </pic:nvPicPr>
                         <pic:blipFill>
-                          <a:blip r:embed="rId16"/>
+                          <a:blip r:embed="rId17"/>
                           <a:srcRect b="0" l="0" r="0" t="0"/>
                           <a:stretch>
                             <a:fillRect/>
@@ -3581,16 +3521,16 @@
                 <wp:inline distB="114300" distT="114300" distL="114300" distR="114300">
                   <wp:extent cx="3457575" cy="857404"/>
                   <wp:effectExtent b="0" l="0" r="0" t="0"/>
-                  <wp:docPr id="16" name="image5.png"/>
+                  <wp:docPr id="17" name="image6.png"/>
                   <a:graphic>
                     <a:graphicData uri="http://schemas.openxmlformats.org/drawingml/2006/picture">
                       <pic:pic>
                         <pic:nvPicPr>
-                          <pic:cNvPr id="0" name="image5.png"/>
+                          <pic:cNvPr id="0" name="image6.png"/>
                           <pic:cNvPicPr preferRelativeResize="0"/>
                         </pic:nvPicPr>
                         <pic:blipFill>
-                          <a:blip r:embed="rId17"/>
+                          <a:blip r:embed="rId18"/>
                           <a:srcRect b="0" l="0" r="0" t="0"/>
                           <a:stretch>
                             <a:fillRect/>
@@ -3791,16 +3731,16 @@
                 <wp:inline distB="114300" distT="114300" distL="114300" distR="114300">
                   <wp:extent cx="2094895" cy="2062163"/>
                   <wp:effectExtent b="0" l="0" r="0" t="0"/>
-                  <wp:docPr id="3" name="image1.png"/>
+                  <wp:docPr id="3" name="image2.png"/>
                   <a:graphic>
                     <a:graphicData uri="http://schemas.openxmlformats.org/drawingml/2006/picture">
                       <pic:pic>
                         <pic:nvPicPr>
-                          <pic:cNvPr id="0" name="image1.png"/>
+                          <pic:cNvPr id="0" name="image2.png"/>
                           <pic:cNvPicPr preferRelativeResize="0"/>
                         </pic:nvPicPr>
                         <pic:blipFill>
-                          <a:blip r:embed="rId18"/>
+                          <a:blip r:embed="rId19"/>
                           <a:srcRect b="0" l="0" r="0" t="0"/>
                           <a:stretch>
                             <a:fillRect/>
@@ -3966,7 +3906,7 @@
                 <wp:inline distB="114300" distT="114300" distL="114300" distR="114300">
                   <wp:extent cx="3814763" cy="2002074"/>
                   <wp:effectExtent b="25400" l="25400" r="25400" t="25400"/>
-                  <wp:docPr id="14" name="image11.png"/>
+                  <wp:docPr id="15" name="image11.png"/>
                   <a:graphic>
                     <a:graphicData uri="http://schemas.openxmlformats.org/drawingml/2006/picture">
                       <pic:pic>
@@ -3975,7 +3915,7 @@
                           <pic:cNvPicPr preferRelativeResize="0"/>
                         </pic:nvPicPr>
                         <pic:blipFill>
-                          <a:blip r:embed="rId19"/>
+                          <a:blip r:embed="rId20"/>
                           <a:srcRect b="0" l="0" r="0" t="0"/>
                           <a:stretch>
                             <a:fillRect/>
@@ -4158,16 +4098,16 @@
                 <wp:inline distB="114300" distT="114300" distL="114300" distR="114300">
                   <wp:extent cx="4038600" cy="990600"/>
                   <wp:effectExtent b="0" l="0" r="0" t="0"/>
-                  <wp:docPr id="7" name="image10.png"/>
+                  <wp:docPr id="8" name="image14.png"/>
                   <a:graphic>
                     <a:graphicData uri="http://schemas.openxmlformats.org/drawingml/2006/picture">
                       <pic:pic>
                         <pic:nvPicPr>
-                          <pic:cNvPr id="0" name="image10.png"/>
+                          <pic:cNvPr id="0" name="image14.png"/>
                           <pic:cNvPicPr preferRelativeResize="0"/>
                         </pic:nvPicPr>
                         <pic:blipFill>
-                          <a:blip r:embed="rId20"/>
+                          <a:blip r:embed="rId21"/>
                           <a:srcRect b="0" l="0" r="0" t="0"/>
                           <a:stretch>
                             <a:fillRect/>
@@ -4419,16 +4359,16 @@
                 <wp:inline distB="114300" distT="114300" distL="114300" distR="114300">
                   <wp:extent cx="2427742" cy="3143287"/>
                   <wp:effectExtent b="0" l="0" r="0" t="0"/>
-                  <wp:docPr id="4" name="image8.png"/>
+                  <wp:docPr id="4" name="image7.png"/>
                   <a:graphic>
                     <a:graphicData uri="http://schemas.openxmlformats.org/drawingml/2006/picture">
                       <pic:pic>
                         <pic:nvPicPr>
-                          <pic:cNvPr id="0" name="image8.png"/>
+                          <pic:cNvPr id="0" name="image7.png"/>
                           <pic:cNvPicPr preferRelativeResize="0"/>
                         </pic:nvPicPr>
                         <pic:blipFill>
-                          <a:blip r:embed="rId21"/>
+                          <a:blip r:embed="rId22"/>
                           <a:srcRect b="0" l="0" r="0" t="0"/>
                           <a:stretch>
                             <a:fillRect/>
@@ -4660,16 +4600,16 @@
                 <wp:inline distB="114300" distT="114300" distL="114300" distR="114300">
                   <wp:extent cx="4038600" cy="647700"/>
                   <wp:effectExtent b="0" l="0" r="0" t="0"/>
-                  <wp:docPr id="10" name="image15.png"/>
+                  <wp:docPr id="11" name="image4.png"/>
                   <a:graphic>
                     <a:graphicData uri="http://schemas.openxmlformats.org/drawingml/2006/picture">
                       <pic:pic>
                         <pic:nvPicPr>
-                          <pic:cNvPr id="0" name="image15.png"/>
+                          <pic:cNvPr id="0" name="image4.png"/>
                           <pic:cNvPicPr preferRelativeResize="0"/>
                         </pic:nvPicPr>
                         <pic:blipFill>
-                          <a:blip r:embed="rId22"/>
+                          <a:blip r:embed="rId23"/>
                           <a:srcRect b="0" l="0" r="0" t="0"/>
                           <a:stretch>
                             <a:fillRect/>
@@ -4857,16 +4797,16 @@
                 <wp:inline distB="114300" distT="114300" distL="114300" distR="114300">
                   <wp:extent cx="4038600" cy="2057400"/>
                   <wp:effectExtent b="0" l="0" r="0" t="0"/>
-                  <wp:docPr id="12" name="image3.png"/>
+                  <wp:docPr id="13" name="image1.png"/>
                   <a:graphic>
                     <a:graphicData uri="http://schemas.openxmlformats.org/drawingml/2006/picture">
                       <pic:pic>
                         <pic:nvPicPr>
-                          <pic:cNvPr id="0" name="image3.png"/>
+                          <pic:cNvPr id="0" name="image1.png"/>
                           <pic:cNvPicPr preferRelativeResize="0"/>
                         </pic:nvPicPr>
                         <pic:blipFill>
-                          <a:blip r:embed="rId23"/>
+                          <a:blip r:embed="rId24"/>
                           <a:srcRect b="0" l="0" r="0" t="0"/>
                           <a:stretch>
                             <a:fillRect/>
@@ -4990,8 +4930,8 @@
         <w:pStyle w:val="Heading1"/>
         <w:rPr/>
       </w:pPr>
-      <w:bookmarkStart w:colFirst="0" w:colLast="0" w:name="_58qppc8cyjnj" w:id="21"/>
-      <w:bookmarkEnd w:id="21"/>
+      <w:bookmarkStart w:colFirst="0" w:colLast="0" w:name="_58qppc8cyjnj" w:id="16"/>
+      <w:bookmarkEnd w:id="16"/>
       <w:r>
         <w:rPr>
           <w:rtl w:val="0"/>
@@ -5015,16 +4955,16 @@
           <wp:inline distB="114300" distT="114300" distL="114300" distR="114300">
             <wp:extent cx="5995988" cy="2993360"/>
             <wp:effectExtent b="0" l="0" r="0" t="0"/>
-            <wp:docPr id="11" name="image7.png"/>
+            <wp:docPr id="12" name="image5.png"/>
             <a:graphic>
               <a:graphicData uri="http://schemas.openxmlformats.org/drawingml/2006/picture">
                 <pic:pic>
                   <pic:nvPicPr>
-                    <pic:cNvPr id="0" name="image7.png"/>
+                    <pic:cNvPr id="0" name="image5.png"/>
                     <pic:cNvPicPr preferRelativeResize="0"/>
                   </pic:nvPicPr>
                   <pic:blipFill>
-                    <a:blip r:embed="rId24"/>
+                    <a:blip r:embed="rId25"/>
                     <a:srcRect b="0" l="0" r="0" t="0"/>
                     <a:stretch>
                       <a:fillRect/>
@@ -5079,7 +5019,7 @@
         </w:rPr>
         <w:t xml:space="preserve">Detailed flow Draw.io link: </w:t>
       </w:r>
-      <w:hyperlink r:id="rId25">
+      <w:hyperlink r:id="rId26">
         <w:r>
           <w:rPr>
             <w:i w:val="1"/>
@@ -5102,8 +5042,8 @@
         <w:jc w:val="left"/>
         <w:rPr/>
       </w:pPr>
-      <w:bookmarkStart w:colFirst="0" w:colLast="0" w:name="_1ntfw2ocrjff" w:id="22"/>
-      <w:bookmarkEnd w:id="22"/>
+      <w:bookmarkStart w:colFirst="0" w:colLast="0" w:name="_1ntfw2ocrjff" w:id="17"/>
+      <w:bookmarkEnd w:id="17"/>
       <w:r>
         <w:rPr>
           <w:rtl w:val="0"/>
@@ -5179,7 +5119,7 @@
         <w:rPr>
           <w:rtl w:val="0"/>
         </w:rPr>
-        <w:t xml:space="preserve"> during web form submission to detect duplicates, and invalid entries in the system. Another round of check is also performed in the backend. </w:t>
+        <w:t xml:space="preserve"> during web form submission to detect duplicates, and invalid entries in the system. Another round of checks is also performed in the backend. </w:t>
       </w:r>
     </w:p>
     <w:p>
@@ -5194,16 +5134,16 @@
           <wp:inline distB="114300" distT="114300" distL="114300" distR="114300">
             <wp:extent cx="2422230" cy="1984366"/>
             <wp:effectExtent b="0" l="0" r="0" t="0"/>
-            <wp:docPr id="13" name="image14.png"/>
+            <wp:docPr id="14" name="image18.png"/>
             <a:graphic>
               <a:graphicData uri="http://schemas.openxmlformats.org/drawingml/2006/picture">
                 <pic:pic>
                   <pic:nvPicPr>
-                    <pic:cNvPr id="0" name="image14.png"/>
+                    <pic:cNvPr id="0" name="image18.png"/>
                     <pic:cNvPicPr preferRelativeResize="0"/>
                   </pic:nvPicPr>
                   <pic:blipFill>
-                    <a:blip r:embed="rId26"/>
+                    <a:blip r:embed="rId27"/>
                     <a:srcRect b="0" l="0" r="0" t="0"/>
                     <a:stretch>
                       <a:fillRect/>
@@ -5263,13 +5203,13 @@
           <w:b w:val="1"/>
           <w:rtl w:val="0"/>
         </w:rPr>
-        <w:t xml:space="preserve">REFramework</w:t>
-      </w:r>
-      <w:r>
-        <w:rPr>
-          <w:rtl w:val="0"/>
-        </w:rPr>
-        <w:t xml:space="preserve"> principles such as modularization, retry logic, and centralized error handling, adapted into a simpler format to implement a </w:t>
+        <w:t xml:space="preserve">REFramework principles</w:t>
+      </w:r>
+      <w:r>
+        <w:rPr>
+          <w:rtl w:val="0"/>
+        </w:rPr>
+        <w:t xml:space="preserve"> such as modularization, retry logic, and centralized error handling, which were adapted into a simpler format to support a </w:t>
       </w:r>
       <w:r>
         <w:rPr>
@@ -5282,7 +5222,7 @@
         <w:rPr>
           <w:rtl w:val="0"/>
         </w:rPr>
-        <w:t xml:space="preserve">:</w:t>
+        <w:t xml:space="preserve">. This approach is specifically optimized for local execution and avoids the complexity and environment-specific dependencies of orchestrator queues, making the solution easier to set up and run across different devices without requiring additional infrastructure.</w:t>
       </w:r>
     </w:p>
     <w:p>
@@ -5393,8 +5333,8 @@
         <w:pStyle w:val="Heading2"/>
         <w:rPr/>
       </w:pPr>
-      <w:bookmarkStart w:colFirst="0" w:colLast="0" w:name="_ywttwcghzvcm" w:id="23"/>
-      <w:bookmarkEnd w:id="23"/>
+      <w:bookmarkStart w:colFirst="0" w:colLast="0" w:name="_ywttwcghzvcm" w:id="18"/>
+      <w:bookmarkEnd w:id="18"/>
       <w:r>
         <w:rPr>
           <w:rtl w:val="0"/>
@@ -5416,8 +5356,8 @@
         <w:pStyle w:val="Heading2"/>
         <w:rPr/>
       </w:pPr>
-      <w:bookmarkStart w:colFirst="0" w:colLast="0" w:name="_vh9gbe84q4gv" w:id="24"/>
-      <w:bookmarkEnd w:id="24"/>
+      <w:bookmarkStart w:colFirst="0" w:colLast="0" w:name="_vh9gbe84q4gv" w:id="19"/>
+      <w:bookmarkEnd w:id="19"/>
       <w:r>
         <w:rPr>
           <w:rtl w:val="0"/>
@@ -6973,8 +6913,8 @@
         <w:pStyle w:val="Heading1"/>
         <w:rPr/>
       </w:pPr>
-      <w:bookmarkStart w:colFirst="0" w:colLast="0" w:name="_nq4od751wgb7" w:id="25"/>
-      <w:bookmarkEnd w:id="25"/>
+      <w:bookmarkStart w:colFirst="0" w:colLast="0" w:name="_nq4od751wgb7" w:id="20"/>
+      <w:bookmarkEnd w:id="20"/>
       <w:r>
         <w:rPr>
           <w:rtl w:val="0"/>
@@ -6992,16 +6932,16 @@
           <wp:inline distB="114300" distT="114300" distL="114300" distR="114300">
             <wp:extent cx="5943600" cy="2578100"/>
             <wp:effectExtent b="0" l="0" r="0" t="0"/>
-            <wp:docPr id="5" name="image12.png"/>
+            <wp:docPr id="6" name="image15.png"/>
             <a:graphic>
               <a:graphicData uri="http://schemas.openxmlformats.org/drawingml/2006/picture">
                 <pic:pic>
                   <pic:nvPicPr>
-                    <pic:cNvPr id="0" name="image12.png"/>
+                    <pic:cNvPr id="0" name="image15.png"/>
                     <pic:cNvPicPr preferRelativeResize="0"/>
                   </pic:nvPicPr>
                   <pic:blipFill>
-                    <a:blip r:embed="rId27"/>
+                    <a:blip r:embed="rId28"/>
                     <a:srcRect b="0" l="0" r="0" t="0"/>
                     <a:stretch>
                       <a:fillRect/>
@@ -7095,8 +7035,8 @@
         <w:pStyle w:val="Heading2"/>
         <w:rPr/>
       </w:pPr>
-      <w:bookmarkStart w:colFirst="0" w:colLast="0" w:name="_33k9o8f3alej" w:id="26"/>
-      <w:bookmarkEnd w:id="26"/>
+      <w:bookmarkStart w:colFirst="0" w:colLast="0" w:name="_33k9o8f3alej" w:id="21"/>
+      <w:bookmarkEnd w:id="21"/>
       <w:r>
         <w:rPr>
           <w:rtl w:val="0"/>
@@ -7330,8 +7270,8 @@
         <w:spacing w:line="360" w:lineRule="auto"/>
         <w:rPr/>
       </w:pPr>
-      <w:bookmarkStart w:colFirst="0" w:colLast="0" w:name="_hwzg156xj8k7" w:id="27"/>
-      <w:bookmarkEnd w:id="27"/>
+      <w:bookmarkStart w:colFirst="0" w:colLast="0" w:name="_hwzg156xj8k7" w:id="22"/>
+      <w:bookmarkEnd w:id="22"/>
       <w:r>
         <w:rPr>
           <w:rtl w:val="0"/>
@@ -7363,17 +7303,17 @@
     </w:p>
     <w:p>
       <w:pPr>
+        <w:pStyle w:val="Heading2"/>
         <w:spacing w:after="240" w:before="240" w:lineRule="auto"/>
-        <w:rPr>
-          <w:b w:val="1"/>
-        </w:rPr>
-      </w:pPr>
-      <w:r>
-        <w:rPr>
-          <w:b w:val="1"/>
-          <w:rtl w:val="0"/>
-        </w:rPr>
-        <w:t xml:space="preserve">Web Application</w:t>
+        <w:rPr/>
+      </w:pPr>
+      <w:bookmarkStart w:colFirst="0" w:colLast="0" w:name="_agjqur1pk1rj" w:id="23"/>
+      <w:bookmarkEnd w:id="23"/>
+      <w:r>
+        <w:rPr>
+          <w:rtl w:val="0"/>
+        </w:rPr>
+        <w:t xml:space="preserve">7.1. Web Application</w:t>
       </w:r>
     </w:p>
     <w:p>
@@ -7505,17 +7445,17 @@
     </w:p>
     <w:p>
       <w:pPr>
+        <w:pStyle w:val="Heading2"/>
         <w:spacing w:after="240" w:before="240" w:lineRule="auto"/>
-        <w:rPr>
-          <w:b w:val="1"/>
-        </w:rPr>
-      </w:pPr>
-      <w:r>
-        <w:rPr>
-          <w:b w:val="1"/>
-          <w:rtl w:val="0"/>
-        </w:rPr>
-        <w:t xml:space="preserve">UiPath Automation</w:t>
+        <w:rPr/>
+      </w:pPr>
+      <w:bookmarkStart w:colFirst="0" w:colLast="0" w:name="_dsuf9sjpj0tj" w:id="24"/>
+      <w:bookmarkEnd w:id="24"/>
+      <w:r>
+        <w:rPr>
+          <w:rtl w:val="0"/>
+        </w:rPr>
+        <w:t xml:space="preserve">7.2. UiPath Automation</w:t>
       </w:r>
     </w:p>
     <w:p>
@@ -7635,17 +7575,17 @@
     </w:p>
     <w:p>
       <w:pPr>
+        <w:pStyle w:val="Heading2"/>
         <w:spacing w:after="240" w:before="240" w:lineRule="auto"/>
-        <w:rPr>
-          <w:b w:val="1"/>
-        </w:rPr>
-      </w:pPr>
-      <w:r>
-        <w:rPr>
-          <w:b w:val="1"/>
-          <w:rtl w:val="0"/>
-        </w:rPr>
-        <w:t xml:space="preserve">Cross-Device Testing</w:t>
+        <w:rPr/>
+      </w:pPr>
+      <w:bookmarkStart w:colFirst="0" w:colLast="0" w:name="_wv9nj83j0gze" w:id="25"/>
+      <w:bookmarkEnd w:id="25"/>
+      <w:r>
+        <w:rPr>
+          <w:rtl w:val="0"/>
+        </w:rPr>
+        <w:t xml:space="preserve">7.3. Cross-Device Testing</w:t>
       </w:r>
     </w:p>
     <w:p>
@@ -7722,8 +7662,8 @@
         <w:spacing w:line="360" w:lineRule="auto"/>
         <w:rPr/>
       </w:pPr>
-      <w:bookmarkStart w:colFirst="0" w:colLast="0" w:name="_brfrevcrs0f5" w:id="28"/>
-      <w:bookmarkEnd w:id="28"/>
+      <w:bookmarkStart w:colFirst="0" w:colLast="0" w:name="_brfrevcrs0f5" w:id="26"/>
+      <w:bookmarkEnd w:id="26"/>
       <w:r>
         <w:rPr>
           <w:rtl w:val="0"/>
@@ -7932,8 +7872,8 @@
         <w:spacing w:line="360" w:lineRule="auto"/>
         <w:rPr/>
       </w:pPr>
-      <w:bookmarkStart w:colFirst="0" w:colLast="0" w:name="_vp53fl4r9bml" w:id="29"/>
-      <w:bookmarkEnd w:id="29"/>
+      <w:bookmarkStart w:colFirst="0" w:colLast="0" w:name="_vp53fl4r9bml" w:id="27"/>
+      <w:bookmarkEnd w:id="27"/>
       <w:r>
         <w:rPr>
           <w:rtl w:val="0"/>
@@ -7958,10 +7898,10 @@
       </w:r>
     </w:p>
     <w:sectPr>
-      <w:headerReference r:id="rId28" w:type="default"/>
-      <w:headerReference r:id="rId29" w:type="first"/>
-      <w:footerReference r:id="rId30" w:type="default"/>
-      <w:footerReference r:id="rId31" w:type="first"/>
+      <w:headerReference r:id="rId29" w:type="default"/>
+      <w:headerReference r:id="rId30" w:type="first"/>
+      <w:footerReference r:id="rId31" w:type="default"/>
+      <w:footerReference r:id="rId32" w:type="first"/>
       <w:pgSz w:h="15840" w:w="12240" w:orient="portrait"/>
       <w:pgMar w:bottom="1440" w:top="1440" w:left="1440" w:right="1440" w:header="720" w:footer="720"/>
       <w:pgNumType w:start="1"/>
@@ -8164,12 +8104,12 @@
         <wp:inline distB="114300" distT="114300" distL="114300" distR="114300">
           <wp:extent cx="1405537" cy="344213"/>
           <wp:effectExtent b="0" l="0" r="0" t="0"/>
-          <wp:docPr id="8" name="image2.png"/>
+          <wp:docPr id="9" name="image12.png"/>
           <a:graphic>
             <a:graphicData uri="http://schemas.openxmlformats.org/drawingml/2006/picture">
               <pic:pic>
                 <pic:nvPicPr>
-                  <pic:cNvPr id="0" name="image2.png"/>
+                  <pic:cNvPr id="0" name="image12.png"/>
                   <pic:cNvPicPr preferRelativeResize="0"/>
                 </pic:nvPicPr>
                 <pic:blipFill>
@@ -8229,12 +8169,12 @@
           <wp:extent cx="2980267" cy="718137"/>
           <wp:effectExtent b="0" l="0" r="0" t="0"/>
           <wp:wrapNone/>
-          <wp:docPr id="15" name="image4.png"/>
+          <wp:docPr id="16" name="image13.png"/>
           <a:graphic>
             <a:graphicData uri="http://schemas.openxmlformats.org/drawingml/2006/picture">
               <pic:pic>
                 <pic:nvPicPr>
-                  <pic:cNvPr id="0" name="image4.png"/>
+                  <pic:cNvPr id="0" name="image13.png"/>
                   <pic:cNvPicPr preferRelativeResize="0"/>
                 </pic:nvPicPr>
                 <pic:blipFill>
@@ -10244,104 +10184,104 @@
   <w:abstractNum w:abstractNumId="18">
     <w:lvl w:ilvl="0">
       <w:start w:val="1"/>
+      <w:numFmt w:val="upperRoman"/>
+      <w:lvlText w:val="%1."/>
+      <w:lvlJc w:val="right"/>
+      <w:pPr>
+        <w:ind w:left="720" w:hanging="360"/>
+      </w:pPr>
+      <w:rPr>
+        <w:u w:val="none"/>
+      </w:rPr>
+    </w:lvl>
+    <w:lvl w:ilvl="1">
+      <w:start w:val="1"/>
+      <w:numFmt w:val="upperLetter"/>
+      <w:lvlText w:val="%2."/>
+      <w:lvlJc w:val="left"/>
+      <w:pPr>
+        <w:ind w:left="1440" w:hanging="360"/>
+      </w:pPr>
+      <w:rPr>
+        <w:u w:val="none"/>
+      </w:rPr>
+    </w:lvl>
+    <w:lvl w:ilvl="2">
+      <w:start w:val="1"/>
       <w:numFmt w:val="decimal"/>
-      <w:lvlText w:val="%1."/>
-      <w:lvlJc w:val="left"/>
-      <w:pPr>
-        <w:ind w:left="720" w:hanging="360"/>
-      </w:pPr>
-      <w:rPr>
-        <w:u w:val="none"/>
-      </w:rPr>
-    </w:lvl>
-    <w:lvl w:ilvl="1">
+      <w:lvlText w:val="%3."/>
+      <w:lvlJc w:val="left"/>
+      <w:pPr>
+        <w:ind w:left="2160" w:hanging="360"/>
+      </w:pPr>
+      <w:rPr>
+        <w:u w:val="none"/>
+      </w:rPr>
+    </w:lvl>
+    <w:lvl w:ilvl="3">
       <w:start w:val="1"/>
       <w:numFmt w:val="lowerLetter"/>
-      <w:lvlText w:val="%2."/>
-      <w:lvlJc w:val="left"/>
-      <w:pPr>
-        <w:ind w:left="1440" w:hanging="360"/>
-      </w:pPr>
-      <w:rPr>
-        <w:u w:val="none"/>
-      </w:rPr>
-    </w:lvl>
-    <w:lvl w:ilvl="2">
+      <w:lvlText w:val="%4)"/>
+      <w:lvlJc w:val="left"/>
+      <w:pPr>
+        <w:ind w:left="2880" w:hanging="360"/>
+      </w:pPr>
+      <w:rPr>
+        <w:u w:val="none"/>
+      </w:rPr>
+    </w:lvl>
+    <w:lvl w:ilvl="4">
+      <w:start w:val="1"/>
+      <w:numFmt w:val="decimal"/>
+      <w:lvlText w:val="(%5)"/>
+      <w:lvlJc w:val="left"/>
+      <w:pPr>
+        <w:ind w:left="3600" w:hanging="360"/>
+      </w:pPr>
+      <w:rPr>
+        <w:u w:val="none"/>
+      </w:rPr>
+    </w:lvl>
+    <w:lvl w:ilvl="5">
+      <w:start w:val="1"/>
+      <w:numFmt w:val="lowerLetter"/>
+      <w:lvlText w:val="(%6)"/>
+      <w:lvlJc w:val="left"/>
+      <w:pPr>
+        <w:ind w:left="4320" w:hanging="360"/>
+      </w:pPr>
+      <w:rPr>
+        <w:u w:val="none"/>
+      </w:rPr>
+    </w:lvl>
+    <w:lvl w:ilvl="6">
       <w:start w:val="1"/>
       <w:numFmt w:val="lowerRoman"/>
-      <w:lvlText w:val="%3."/>
+      <w:lvlText w:val="(%7)"/>
       <w:lvlJc w:val="right"/>
       <w:pPr>
-        <w:ind w:left="2160" w:hanging="360"/>
-      </w:pPr>
-      <w:rPr>
-        <w:u w:val="none"/>
-      </w:rPr>
-    </w:lvl>
-    <w:lvl w:ilvl="3">
-      <w:start w:val="1"/>
-      <w:numFmt w:val="decimal"/>
-      <w:lvlText w:val="%4."/>
-      <w:lvlJc w:val="left"/>
-      <w:pPr>
-        <w:ind w:left="2880" w:hanging="360"/>
-      </w:pPr>
-      <w:rPr>
-        <w:u w:val="none"/>
-      </w:rPr>
-    </w:lvl>
-    <w:lvl w:ilvl="4">
+        <w:ind w:left="5040" w:hanging="360"/>
+      </w:pPr>
+      <w:rPr>
+        <w:u w:val="none"/>
+      </w:rPr>
+    </w:lvl>
+    <w:lvl w:ilvl="7">
       <w:start w:val="1"/>
       <w:numFmt w:val="lowerLetter"/>
-      <w:lvlText w:val="%5."/>
-      <w:lvlJc w:val="left"/>
-      <w:pPr>
-        <w:ind w:left="3600" w:hanging="360"/>
-      </w:pPr>
-      <w:rPr>
-        <w:u w:val="none"/>
-      </w:rPr>
-    </w:lvl>
-    <w:lvl w:ilvl="5">
+      <w:lvlText w:val="(%8)"/>
+      <w:lvlJc w:val="left"/>
+      <w:pPr>
+        <w:ind w:left="5760" w:hanging="360"/>
+      </w:pPr>
+      <w:rPr>
+        <w:u w:val="none"/>
+      </w:rPr>
+    </w:lvl>
+    <w:lvl w:ilvl="8">
       <w:start w:val="1"/>
       <w:numFmt w:val="lowerRoman"/>
-      <w:lvlText w:val="%6."/>
-      <w:lvlJc w:val="right"/>
-      <w:pPr>
-        <w:ind w:left="4320" w:hanging="360"/>
-      </w:pPr>
-      <w:rPr>
-        <w:u w:val="none"/>
-      </w:rPr>
-    </w:lvl>
-    <w:lvl w:ilvl="6">
-      <w:start w:val="1"/>
-      <w:numFmt w:val="decimal"/>
-      <w:lvlText w:val="%7."/>
-      <w:lvlJc w:val="left"/>
-      <w:pPr>
-        <w:ind w:left="5040" w:hanging="360"/>
-      </w:pPr>
-      <w:rPr>
-        <w:u w:val="none"/>
-      </w:rPr>
-    </w:lvl>
-    <w:lvl w:ilvl="7">
-      <w:start w:val="1"/>
-      <w:numFmt w:val="lowerLetter"/>
-      <w:lvlText w:val="%8."/>
-      <w:lvlJc w:val="left"/>
-      <w:pPr>
-        <w:ind w:left="5760" w:hanging="360"/>
-      </w:pPr>
-      <w:rPr>
-        <w:u w:val="none"/>
-      </w:rPr>
-    </w:lvl>
-    <w:lvl w:ilvl="8">
-      <w:start w:val="1"/>
-      <w:numFmt w:val="lowerRoman"/>
-      <w:lvlText w:val="%9."/>
+      <w:lvlText w:val="(%9)"/>
       <w:lvlJc w:val="right"/>
       <w:pPr>
         <w:ind w:left="6480" w:hanging="360"/>

</xml_diff>